<commit_message>
Thanks to adidas/mvi: Change of MVI approach: actions were similar to states, and there was reduce method in vm which described how to create state from action, so I united action and reduce logic for this action in on class Transform. Also for interpreting only ui actions I added Intents. Now MVI looks: intent -> flowof transforms -> flowof statesWithEffects (from transform.reduce()). Add multimap for storing all intent jobs which are executing now. Add UniqueIntent to interrupt job of previous intents of same type. Change data in ui state from flow<data> to data.
</commit_message>
<xml_diff>
--- a/references.docx
+++ b/references.docx
@@ -12,35 +12,7 @@
         <w:rPr>
           <w:lang w:val="en-US"/>
         </w:rPr>
-        <w:t xml:space="preserve">Dagger </w:t>
-      </w:r>
-      <w:proofErr w:type="spellStart"/>
-      <w:r>
-        <w:rPr>
-          <w:lang w:val="en-US"/>
-        </w:rPr>
-        <w:t>viewModel</w:t>
-      </w:r>
-      <w:proofErr w:type="spellEnd"/>
-      <w:r>
-        <w:rPr>
-          <w:lang w:val="en-US"/>
-        </w:rPr>
-        <w:t xml:space="preserve"> (including passing </w:t>
-      </w:r>
-      <w:proofErr w:type="spellStart"/>
-      <w:r>
-        <w:rPr>
-          <w:lang w:val="en-US"/>
-        </w:rPr>
-        <w:t>SavedStateHandle</w:t>
-      </w:r>
-      <w:proofErr w:type="spellEnd"/>
-      <w:r>
-        <w:rPr>
-          <w:lang w:val="en-US"/>
-        </w:rPr>
-        <w:t>)</w:t>
+        <w:t>Dagger viewModel (including passing SavedStateHandle)</w:t>
       </w:r>
     </w:p>
     <w:p>
@@ -146,6 +118,11 @@
       </w:r>
     </w:p>
     <w:p>
+      <w:pPr>
+        <w:rPr>
+          <w:lang w:val="en-US"/>
+        </w:rPr>
+      </w:pPr>
       <w:hyperlink r:id="rId9" w:history="1">
         <w:r>
           <w:rPr>
@@ -232,70 +209,228 @@
         <w:rPr>
           <w:lang w:val="en-US"/>
         </w:rPr>
+        <w:t>UiState: Sealed class or single data class</w:t>
+      </w:r>
+    </w:p>
+    <w:p>
+      <w:pPr>
+        <w:rPr>
+          <w:lang w:val="en-US"/>
+        </w:rPr>
+      </w:pPr>
+      <w:hyperlink r:id="rId13" w:history="1">
+        <w:r>
+          <w:rPr>
+            <w:rStyle w:val="a3"/>
+            <w:lang w:val="en-US"/>
+          </w:rPr>
+          <w:t>https://slack-chats.kotlinlang.org/t/4963387/what-are-you-using-for-state-sealed-class-or-data-class-whic</w:t>
+        </w:r>
+      </w:hyperlink>
+      <w:r>
+        <w:rPr>
+          <w:lang w:val="en-US"/>
+        </w:rPr>
+        <w:t xml:space="preserve"> : </w:t>
+      </w:r>
+      <w:r>
+        <w:rPr>
+          <w:lang w:val="en-US"/>
+        </w:rPr>
+        <w:t>Casey Brooks11/03/2022, 3:53 PM</w:t>
+      </w:r>
+      <w:r>
+        <w:rPr>
+          <w:lang w:val="en-US"/>
+        </w:rPr>
+        <w:t xml:space="preserve">: </w:t>
+      </w:r>
+    </w:p>
+    <w:p>
+      <w:pPr>
+        <w:rPr>
+          <w:lang w:val="en-US"/>
+        </w:rPr>
+      </w:pPr>
+      <w:r>
+        <w:rPr>
+          <w:lang w:val="en-US"/>
+        </w:rPr>
+        <w:t xml:space="preserve">I’ve found that it’s best to manage the state of a screen with a single </w:t>
+      </w:r>
+      <w:r>
+        <w:rPr>
+          <w:b/>
+          <w:bCs/>
+          <w:lang w:val="en-US"/>
+        </w:rPr>
+        <w:t>data class</w:t>
+      </w:r>
+      <w:r>
+        <w:rPr>
+          <w:lang w:val="en-US"/>
+        </w:rPr>
+        <w:t xml:space="preserve">, rather than with </w:t>
+      </w:r>
+      <w:r>
+        <w:rPr>
+          <w:b/>
+          <w:bCs/>
+          <w:lang w:val="en-US"/>
+        </w:rPr>
+        <w:t>sealed classes</w:t>
+      </w:r>
+      <w:r>
+        <w:rPr>
+          <w:lang w:val="en-US"/>
+        </w:rPr>
+        <w:t xml:space="preserve">. The main reason being that in a real application with non-trivial data, it’s not easy to break the state into discrete units like </w:t>
+      </w:r>
+      <w:r>
+        <w:rPr>
+          <w:b/>
+          <w:bCs/>
+          <w:lang w:val="en-US"/>
+        </w:rPr>
+        <w:t>Initial</w:t>
+      </w:r>
+      <w:r>
+        <w:rPr>
+          <w:b/>
+          <w:bCs/>
+          <w:lang w:val="en-US"/>
+        </w:rPr>
+        <w:t>,</w:t>
+      </w:r>
+      <w:r>
+        <w:rPr>
+          <w:b/>
+          <w:bCs/>
+          <w:lang w:val="en-US"/>
+        </w:rPr>
+        <w:t xml:space="preserve"> Loading, Value </w:t>
+      </w:r>
+      <w:r>
+        <w:rPr>
+          <w:lang w:val="en-US"/>
+        </w:rPr>
+        <w:t>and</w:t>
+      </w:r>
+      <w:r>
+        <w:rPr>
+          <w:b/>
+          <w:bCs/>
+          <w:lang w:val="en-US"/>
+        </w:rPr>
+        <w:t xml:space="preserve"> Failure</w:t>
+      </w:r>
+      <w:r>
+        <w:rPr>
+          <w:lang w:val="en-US"/>
+        </w:rPr>
+        <w:t xml:space="preserve"> and still give a good user experience. Instead, those sealed classes work much better as properties of the data class, and give you more flexibility to create more complex UI states without exponentially increasing the number of sealed subclasses. I’ve got a more thorough explanation in this portion of the documentation for the Ballast MVI library</w:t>
+      </w:r>
+      <w:r>
+        <w:rPr>
+          <w:lang w:val="en-US"/>
+        </w:rPr>
+        <w:t>.</w:t>
+      </w:r>
+    </w:p>
+    <w:p>
+      <w:pPr>
+        <w:rPr>
+          <w:lang w:val="en-US"/>
+        </w:rPr>
+      </w:pPr>
+      <w:hyperlink r:id="rId14" w:history="1">
+        <w:r>
+          <w:rPr>
+            <w:rStyle w:val="a3"/>
+            <w:lang w:val="en-US"/>
+          </w:rPr>
+          <w:t>https://www.youtube.com/watch?v=NG0PPt-CaYE</w:t>
+        </w:r>
+      </w:hyperlink>
+      <w:r>
+        <w:rPr>
+          <w:lang w:val="en-US"/>
+        </w:rPr>
+        <w:t xml:space="preserve"> - </w:t>
+      </w:r>
+      <w:r>
+        <w:rPr>
+          <w:lang w:val="en-US"/>
+        </w:rPr>
+        <w:t>Sealed Classes for UI State are an ANTI-PATTERN - Here's why!</w:t>
+      </w:r>
+      <w:bookmarkStart w:id="0" w:name="_GoBack"/>
+      <w:bookmarkEnd w:id="0"/>
+    </w:p>
+    <w:p>
+      <w:pPr>
+        <w:rPr>
+          <w:lang w:val="en-US"/>
+        </w:rPr>
+      </w:pPr>
+    </w:p>
+    <w:p>
+      <w:pPr>
+        <w:rPr>
+          <w:lang w:val="en-US"/>
+        </w:rPr>
+      </w:pPr>
+      <w:r>
+        <w:rPr>
+          <w:lang w:val="en-US"/>
+        </w:rPr>
         <w:t>Paging</w:t>
       </w:r>
     </w:p>
     <w:p>
-      <w:hyperlink r:id="rId13" w:history="1">
-        <w:r>
-          <w:rPr>
-            <w:rStyle w:val="a3"/>
-            <w:lang w:val="en-US"/>
-          </w:rPr>
-          <w:t xml:space="preserve">Android Paging 3: </w:t>
-        </w:r>
-        <w:proofErr w:type="spellStart"/>
-        <w:r>
-          <w:rPr>
-            <w:rStyle w:val="a3"/>
-            <w:lang w:val="en-US"/>
-          </w:rPr>
-          <w:t>LoadType.APPEND</w:t>
-        </w:r>
-        <w:proofErr w:type="spellEnd"/>
-        <w:r>
-          <w:rPr>
-            <w:rStyle w:val="a3"/>
-            <w:lang w:val="en-US"/>
-          </w:rPr>
-          <w:t xml:space="preserve"> returns null remote keys - Stack Overflow</w:t>
-        </w:r>
-      </w:hyperlink>
-    </w:p>
-    <w:p>
-      <w:hyperlink r:id="rId14" w:history="1">
-        <w:r>
-          <w:rPr>
-            <w:rStyle w:val="a3"/>
-            <w:lang w:val="en-US"/>
-          </w:rPr>
-          <w:t xml:space="preserve">android - How to save paging state of </w:t>
-        </w:r>
-        <w:proofErr w:type="spellStart"/>
-        <w:r>
-          <w:rPr>
-            <w:rStyle w:val="a3"/>
-            <w:lang w:val="en-US"/>
-          </w:rPr>
-          <w:t>LazyColumn</w:t>
-        </w:r>
-        <w:proofErr w:type="spellEnd"/>
-        <w:r>
-          <w:rPr>
-            <w:rStyle w:val="a3"/>
-            <w:lang w:val="en-US"/>
-          </w:rPr>
-          <w:t xml:space="preserve"> during navigation in Jetpack Compose - Stack Overflow</w:t>
-        </w:r>
-      </w:hyperlink>
-    </w:p>
-    <w:p>
+      <w:pPr>
+        <w:rPr>
+          <w:lang w:val="en-US"/>
+        </w:rPr>
+      </w:pPr>
       <w:hyperlink r:id="rId15" w:history="1">
         <w:r>
           <w:rPr>
             <w:rStyle w:val="a3"/>
             <w:lang w:val="en-US"/>
           </w:rPr>
+          <w:t>Android Paging 3: LoadType.APPEND returns null remote keys - Stack Overflow</w:t>
+        </w:r>
+      </w:hyperlink>
+    </w:p>
+    <w:p>
+      <w:pPr>
+        <w:rPr>
+          <w:lang w:val="en-US"/>
+        </w:rPr>
+      </w:pPr>
+      <w:hyperlink r:id="rId16" w:history="1">
+        <w:r>
+          <w:rPr>
+            <w:rStyle w:val="a3"/>
+            <w:lang w:val="en-US"/>
+          </w:rPr>
+          <w:t>android - How to save paging state of LazyColumn during navigation in Jetpack Compose - Stack Overflow</w:t>
+        </w:r>
+      </w:hyperlink>
+    </w:p>
+    <w:p>
+      <w:pPr>
+        <w:rPr>
+          <w:lang w:val="en-US"/>
+        </w:rPr>
+      </w:pPr>
+      <w:hyperlink r:id="rId17" w:history="1">
+        <w:r>
+          <w:rPr>
+            <w:rStyle w:val="a3"/>
+            <w:lang w:val="en-US"/>
+          </w:rPr>
           <w:t>android - How do I make my own Paging Source when using Remote Mediator in the Paging Library? - Stack Overflow</w:t>
         </w:r>
       </w:hyperlink>
@@ -306,55 +441,23 @@
           <w:lang w:val="en-US"/>
         </w:rPr>
       </w:pPr>
-      <w:hyperlink r:id="rId16" w:history="1">
-        <w:r>
-          <w:rPr>
-            <w:rStyle w:val="a3"/>
-            <w:lang w:val="en-US"/>
-          </w:rPr>
-          <w:t xml:space="preserve">android room - Cannot use </w:t>
-        </w:r>
-        <w:proofErr w:type="spellStart"/>
-        <w:r>
-          <w:rPr>
-            <w:rStyle w:val="a3"/>
-            <w:lang w:val="en-US"/>
-          </w:rPr>
-          <w:t>LazyListScope.items</w:t>
-        </w:r>
-        <w:proofErr w:type="spellEnd"/>
-        <w:r>
-          <w:rPr>
-            <w:rStyle w:val="a3"/>
-            <w:lang w:val="en-US"/>
-          </w:rPr>
-          <w:t xml:space="preserve"> with </w:t>
-        </w:r>
-        <w:proofErr w:type="spellStart"/>
-        <w:r>
-          <w:rPr>
-            <w:rStyle w:val="a3"/>
-            <w:lang w:val="en-US"/>
-          </w:rPr>
-          <w:t>PagingData</w:t>
-        </w:r>
-        <w:proofErr w:type="spellEnd"/>
-        <w:r>
-          <w:rPr>
-            <w:rStyle w:val="a3"/>
-            <w:lang w:val="en-US"/>
-          </w:rPr>
-          <w:t xml:space="preserve"> in Jetpack Compose - Stack Overflow</w:t>
-        </w:r>
-      </w:hyperlink>
-    </w:p>
-    <w:p>
-      <w:pPr>
-        <w:rPr>
-          <w:lang w:val="en-US"/>
-        </w:rPr>
-      </w:pPr>
-      <w:hyperlink r:id="rId17" w:history="1">
+      <w:hyperlink r:id="rId18" w:history="1">
+        <w:r>
+          <w:rPr>
+            <w:rStyle w:val="a3"/>
+            <w:lang w:val="en-US"/>
+          </w:rPr>
+          <w:t>android room - Cannot use LazyListScope.items with PagingData in Jetpack Compose - Stack Overflow</w:t>
+        </w:r>
+      </w:hyperlink>
+    </w:p>
+    <w:p>
+      <w:pPr>
+        <w:rPr>
+          <w:lang w:val="en-US"/>
+        </w:rPr>
+      </w:pPr>
+      <w:hyperlink r:id="rId19" w:history="1">
         <w:r>
           <w:rPr>
             <w:rStyle w:val="a3"/>
@@ -388,6 +491,7 @@
         <w:rPr>
           <w:lang w:val="en-US"/>
         </w:rPr>
+        <w:lastRenderedPageBreak/>
         <w:t>Navigation</w:t>
       </w:r>
     </w:p>
@@ -397,7 +501,7 @@
           <w:lang w:val="en-US"/>
         </w:rPr>
       </w:pPr>
-      <w:hyperlink r:id="rId18" w:history="1">
+      <w:hyperlink r:id="rId20" w:history="1">
         <w:r>
           <w:rPr>
             <w:rStyle w:val="a3"/>
@@ -445,16 +549,12 @@
           <w:lang w:val="en-US"/>
         </w:rPr>
       </w:pPr>
-      <w:proofErr w:type="spellStart"/>
       <w:r>
         <w:rPr>
           <w:lang w:val="en-US"/>
         </w:rPr>
         <w:t>novinandroid</w:t>
       </w:r>
-      <w:bookmarkStart w:id="0" w:name="_GoBack"/>
-      <w:bookmarkEnd w:id="0"/>
-      <w:proofErr w:type="spellEnd"/>
     </w:p>
     <w:sectPr>
       <w:pgSz w:w="11906" w:h="16838"/>

</xml_diff>

<commit_message>
Upgrade gradle(8.7 -> 8.9, agp 8.5.2 -> 8.7.2) , libs(kotlin and ksp 2.0.0 -> 2.0.21, pdate another libs), android (34 -> 35) versions. Refactor "Project.extensions.getByType() -> "Project.the()" because it is the same.
</commit_message>
<xml_diff>
--- a/references.docx
+++ b/references.docx
@@ -12,7 +12,35 @@
         <w:rPr>
           <w:lang w:val="en-US"/>
         </w:rPr>
-        <w:t>Dagger viewModel (including passing SavedStateHandle)</w:t>
+        <w:t xml:space="preserve">Dagger </w:t>
+      </w:r>
+      <w:proofErr w:type="spellStart"/>
+      <w:r>
+        <w:rPr>
+          <w:lang w:val="en-US"/>
+        </w:rPr>
+        <w:t>viewModel</w:t>
+      </w:r>
+      <w:proofErr w:type="spellEnd"/>
+      <w:r>
+        <w:rPr>
+          <w:lang w:val="en-US"/>
+        </w:rPr>
+        <w:t xml:space="preserve"> (including passing </w:t>
+      </w:r>
+      <w:proofErr w:type="spellStart"/>
+      <w:r>
+        <w:rPr>
+          <w:lang w:val="en-US"/>
+        </w:rPr>
+        <w:t>SavedStateHandle</w:t>
+      </w:r>
+      <w:proofErr w:type="spellEnd"/>
+      <w:r>
+        <w:rPr>
+          <w:lang w:val="en-US"/>
+        </w:rPr>
+        <w:t>)</w:t>
       </w:r>
     </w:p>
     <w:p>
@@ -205,11 +233,19 @@
           <w:lang w:val="en-US"/>
         </w:rPr>
       </w:pPr>
-      <w:r>
-        <w:rPr>
-          <w:lang w:val="en-US"/>
-        </w:rPr>
-        <w:t>UiState: Sealed class or single data class</w:t>
+      <w:proofErr w:type="spellStart"/>
+      <w:r>
+        <w:rPr>
+          <w:lang w:val="en-US"/>
+        </w:rPr>
+        <w:t>UiState</w:t>
+      </w:r>
+      <w:proofErr w:type="spellEnd"/>
+      <w:r>
+        <w:rPr>
+          <w:lang w:val="en-US"/>
+        </w:rPr>
+        <w:t>: Sealed class or single data class</w:t>
       </w:r>
     </w:p>
     <w:p>
@@ -364,8 +400,6 @@
         </w:rPr>
         <w:t>Sealed Classes for UI State are an ANTI-PATTERN - Here's why!</w:t>
       </w:r>
-      <w:bookmarkStart w:id="0" w:name="_GoBack"/>
-      <w:bookmarkEnd w:id="0"/>
     </w:p>
     <w:p>
       <w:pPr>
@@ -399,7 +433,23 @@
             <w:rStyle w:val="a3"/>
             <w:lang w:val="en-US"/>
           </w:rPr>
-          <w:t>Android Paging 3: LoadType.APPEND returns null remote keys - Stack Overflow</w:t>
+          <w:t xml:space="preserve">Android Paging 3: </w:t>
+        </w:r>
+        <w:proofErr w:type="spellStart"/>
+        <w:r>
+          <w:rPr>
+            <w:rStyle w:val="a3"/>
+            <w:lang w:val="en-US"/>
+          </w:rPr>
+          <w:t>LoadType.APPEND</w:t>
+        </w:r>
+        <w:proofErr w:type="spellEnd"/>
+        <w:r>
+          <w:rPr>
+            <w:rStyle w:val="a3"/>
+            <w:lang w:val="en-US"/>
+          </w:rPr>
+          <w:t xml:space="preserve"> returns null remote keys - Stack Overflow</w:t>
         </w:r>
       </w:hyperlink>
     </w:p>
@@ -415,7 +465,23 @@
             <w:rStyle w:val="a3"/>
             <w:lang w:val="en-US"/>
           </w:rPr>
-          <w:t>android - How to save paging state of LazyColumn during navigation in Jetpack Compose - Stack Overflow</w:t>
+          <w:t xml:space="preserve">android - How to save paging state of </w:t>
+        </w:r>
+        <w:proofErr w:type="spellStart"/>
+        <w:r>
+          <w:rPr>
+            <w:rStyle w:val="a3"/>
+            <w:lang w:val="en-US"/>
+          </w:rPr>
+          <w:t>LazyColumn</w:t>
+        </w:r>
+        <w:proofErr w:type="spellEnd"/>
+        <w:r>
+          <w:rPr>
+            <w:rStyle w:val="a3"/>
+            <w:lang w:val="en-US"/>
+          </w:rPr>
+          <w:t xml:space="preserve"> during navigation in Jetpack Compose - Stack Overflow</w:t>
         </w:r>
       </w:hyperlink>
     </w:p>
@@ -447,7 +513,39 @@
             <w:rStyle w:val="a3"/>
             <w:lang w:val="en-US"/>
           </w:rPr>
-          <w:t>android room - Cannot use LazyListScope.items with PagingData in Jetpack Compose - Stack Overflow</w:t>
+          <w:t xml:space="preserve">android room - Cannot use </w:t>
+        </w:r>
+        <w:proofErr w:type="spellStart"/>
+        <w:r>
+          <w:rPr>
+            <w:rStyle w:val="a3"/>
+            <w:lang w:val="en-US"/>
+          </w:rPr>
+          <w:t>LazyListScope.items</w:t>
+        </w:r>
+        <w:proofErr w:type="spellEnd"/>
+        <w:r>
+          <w:rPr>
+            <w:rStyle w:val="a3"/>
+            <w:lang w:val="en-US"/>
+          </w:rPr>
+          <w:t xml:space="preserve"> with </w:t>
+        </w:r>
+        <w:proofErr w:type="spellStart"/>
+        <w:r>
+          <w:rPr>
+            <w:rStyle w:val="a3"/>
+            <w:lang w:val="en-US"/>
+          </w:rPr>
+          <w:t>PagingData</w:t>
+        </w:r>
+        <w:proofErr w:type="spellEnd"/>
+        <w:r>
+          <w:rPr>
+            <w:rStyle w:val="a3"/>
+            <w:lang w:val="en-US"/>
+          </w:rPr>
+          <w:t xml:space="preserve"> in Jetpack Compose - Stack Overflow</w:t>
         </w:r>
       </w:hyperlink>
     </w:p>
@@ -553,7 +651,54 @@
         <w:rPr>
           <w:lang w:val="en-US"/>
         </w:rPr>
-        <w:t>novinandroid</w:t>
+        <w:t>N</w:t>
+      </w:r>
+      <w:r>
+        <w:rPr>
+          <w:lang w:val="en-US"/>
+        </w:rPr>
+        <w:t>ovinandroid</w:t>
+      </w:r>
+    </w:p>
+    <w:p>
+      <w:pPr>
+        <w:pStyle w:val="a5"/>
+        <w:numPr>
+          <w:ilvl w:val="0"/>
+          <w:numId w:val="1"/>
+        </w:numPr>
+        <w:rPr>
+          <w:lang w:val="en-US"/>
+        </w:rPr>
+      </w:pPr>
+      <w:hyperlink r:id="rId21" w:history="1">
+        <w:r>
+          <w:rPr>
+            <w:rStyle w:val="a3"/>
+            <w:lang w:val="en-US"/>
+          </w:rPr>
+          <w:t>https://github.com/gradle/gradle/issues/15383#issuecomment-779893192</w:t>
+        </w:r>
+      </w:hyperlink>
+      <w:r>
+        <w:rPr>
+          <w:lang w:val="en-US"/>
+        </w:rPr>
+        <w:t xml:space="preserve"> - </w:t>
+      </w:r>
+      <w:r>
+        <w:rPr>
+          <w:lang w:val="en-US"/>
+        </w:rPr>
+        <w:t>Make generated type-safe version catalog</w:t>
+      </w:r>
+      <w:bookmarkStart w:id="0" w:name="_GoBack"/>
+      <w:bookmarkEnd w:id="0"/>
+      <w:r>
+        <w:rPr>
+          <w:lang w:val="en-US"/>
+        </w:rPr>
+        <w:t>s accessors accessible from precompiled script plugins</w:t>
       </w:r>
     </w:p>
     <w:sectPr>

</xml_diff>

<commit_message>
Add applyCoil() extension, update references.docx
</commit_message>
<xml_diff>
--- a/references.docx
+++ b/references.docx
@@ -552,6 +552,7 @@
     <w:p>
       <w:pPr>
         <w:rPr>
+          <w:rStyle w:val="a3"/>
           <w:lang w:val="en-US"/>
         </w:rPr>
       </w:pPr>
@@ -568,16 +569,17 @@
     <w:p>
       <w:pPr>
         <w:rPr>
-          <w:lang w:val="en-US"/>
-        </w:rPr>
-      </w:pPr>
-    </w:p>
-    <w:p>
-      <w:pPr>
-        <w:rPr>
-          <w:lang w:val="en-US"/>
-        </w:rPr>
-      </w:pPr>
+          <w:rStyle w:val="a3"/>
+          <w:lang w:val="en-US"/>
+        </w:rPr>
+      </w:pPr>
+      <w:r>
+        <w:rPr>
+          <w:rStyle w:val="a3"/>
+          <w:lang w:val="en-US"/>
+        </w:rPr>
+        <w:t>https://stackoverflow.com/questions/64370736/how-to-show-empty-view-while-using-android-paging-3-library</w:t>
+      </w:r>
     </w:p>
     <w:p>
       <w:pPr>
@@ -590,6 +592,83 @@
           <w:lang w:val="en-US"/>
         </w:rPr>
         <w:lastRenderedPageBreak/>
+        <w:t>Paging</w:t>
+      </w:r>
+      <w:r>
+        <w:rPr>
+          <w:lang w:val="en-US"/>
+        </w:rPr>
+        <w:t xml:space="preserve"> issues:</w:t>
+      </w:r>
+    </w:p>
+    <w:p>
+      <w:pPr>
+        <w:rPr>
+          <w:lang w:val="en-US"/>
+        </w:rPr>
+      </w:pPr>
+      <w:hyperlink r:id="rId20" w:history="1">
+        <w:r>
+          <w:rPr>
+            <w:rStyle w:val="a3"/>
+            <w:lang w:val="en-US"/>
+          </w:rPr>
+          <w:t>https://issuetracker.google.com/issues/288023763</w:t>
+        </w:r>
+      </w:hyperlink>
+      <w:r>
+        <w:rPr>
+          <w:lang w:val="en-US"/>
+        </w:rPr>
+        <w:t xml:space="preserve"> </w:t>
+      </w:r>
+    </w:p>
+    <w:p>
+      <w:pPr>
+        <w:rPr>
+          <w:lang w:val="en-US"/>
+        </w:rPr>
+      </w:pPr>
+      <w:hyperlink r:id="rId21" w:history="1">
+        <w:r>
+          <w:rPr>
+            <w:rStyle w:val="a3"/>
+            <w:lang w:val="en-US"/>
+          </w:rPr>
+          <w:t>https://issuetracker.google.com/issues/183495984</w:t>
+        </w:r>
+      </w:hyperlink>
+      <w:r>
+        <w:rPr>
+          <w:lang w:val="en-US"/>
+        </w:rPr>
+        <w:t xml:space="preserve"> </w:t>
+      </w:r>
+    </w:p>
+    <w:p>
+      <w:pPr>
+        <w:rPr>
+          <w:lang w:val="en-US"/>
+        </w:rPr>
+      </w:pPr>
+    </w:p>
+    <w:p>
+      <w:pPr>
+        <w:rPr>
+          <w:lang w:val="en-US"/>
+        </w:rPr>
+      </w:pPr>
+    </w:p>
+    <w:p>
+      <w:pPr>
+        <w:rPr>
+          <w:lang w:val="en-US"/>
+        </w:rPr>
+      </w:pPr>
+      <w:r>
+        <w:rPr>
+          <w:lang w:val="en-US"/>
+        </w:rPr>
         <w:t>Navigation</w:t>
       </w:r>
     </w:p>
@@ -599,7 +678,7 @@
           <w:lang w:val="en-US"/>
         </w:rPr>
       </w:pPr>
-      <w:hyperlink r:id="rId20" w:history="1">
+      <w:hyperlink r:id="rId22" w:history="1">
         <w:r>
           <w:rPr>
             <w:rStyle w:val="a3"/>
@@ -671,7 +750,7 @@
           <w:lang w:val="en-US"/>
         </w:rPr>
       </w:pPr>
-      <w:hyperlink r:id="rId21" w:history="1">
+      <w:hyperlink r:id="rId23" w:anchor="issuecomment-779893192" w:history="1">
         <w:r>
           <w:rPr>
             <w:rStyle w:val="a3"/>
@@ -690,7 +769,46 @@
         <w:rPr>
           <w:lang w:val="en-US"/>
         </w:rPr>
-        <w:t>Make generated type-safe version catalog</w:t>
+        <w:t>Make generated type-safe version catalogs accessors accessible from precompiled script plugins</w:t>
+      </w:r>
+    </w:p>
+    <w:p>
+      <w:pPr>
+        <w:rPr>
+          <w:lang w:val="en-US"/>
+        </w:rPr>
+      </w:pPr>
+    </w:p>
+    <w:p>
+      <w:pPr>
+        <w:rPr>
+          <w:lang w:val="en-US"/>
+        </w:rPr>
+      </w:pPr>
+      <w:r>
+        <w:rPr>
+          <w:lang w:val="en-US"/>
+        </w:rPr>
+        <w:t>Compose/UI</w:t>
+      </w:r>
+    </w:p>
+    <w:p>
+      <w:pPr>
+        <w:rPr>
+          <w:lang w:val="en-US"/>
+        </w:rPr>
+      </w:pPr>
+      <w:r>
+        <w:rPr>
+          <w:lang w:val="en-US"/>
+        </w:rPr>
+        <w:t>Sample project</w:t>
+      </w:r>
+      <w:r>
+        <w:rPr>
+          <w:lang w:val="en-US"/>
+        </w:rPr>
+        <w:t xml:space="preserve"> for </w:t>
       </w:r>
       <w:bookmarkStart w:id="0" w:name="_GoBack"/>
       <w:bookmarkEnd w:id="0"/>
@@ -698,7 +816,49 @@
         <w:rPr>
           <w:lang w:val="en-US"/>
         </w:rPr>
-        <w:t>s accessors accessible from precompiled script plugins</w:t>
+        <w:t>modules and material design architecture</w:t>
+      </w:r>
+      <w:r>
+        <w:rPr>
+          <w:lang w:val="en-US"/>
+        </w:rPr>
+        <w:t>: n</w:t>
+      </w:r>
+      <w:proofErr w:type="spellStart"/>
+      <w:r>
+        <w:rPr>
+          <w:lang w:val="en-US"/>
+        </w:rPr>
+        <w:t>owinandroid</w:t>
+      </w:r>
+      <w:proofErr w:type="spellEnd"/>
+    </w:p>
+    <w:p>
+      <w:pPr>
+        <w:rPr>
+          <w:lang w:val="en-US"/>
+        </w:rPr>
+      </w:pPr>
+      <w:r>
+        <w:rPr>
+          <w:lang w:val="en-US"/>
+        </w:rPr>
+        <w:t xml:space="preserve">Design: </w:t>
+      </w:r>
+      <w:hyperlink r:id="rId24" w:history="1">
+        <w:r>
+          <w:rPr>
+            <w:rStyle w:val="a3"/>
+            <w:lang w:val="en-US"/>
+          </w:rPr>
+          <w:t>https://www.figma.com/design/BwnwF9SasanDXGpfKb6Ksu/Rick-and-Morty-(Community)?node-id=135-10917&amp;node-type=canvas&amp;t=rYWWWs7ei5pr0ucW-0</w:t>
+        </w:r>
+      </w:hyperlink>
+      <w:r>
+        <w:rPr>
+          <w:lang w:val="en-US"/>
+        </w:rPr>
+        <w:t xml:space="preserve"> </w:t>
       </w:r>
     </w:p>
     <w:sectPr>

</xml_diff>

<commit_message>
Gradle 8.9 to 8.11. Turn on parallel builds and caching in gradle.
Add gradle.properties to build-logic because Gradle properties are not passed to included builds https://github.com/gradle/gradle/issues/2534

Update references with links about animation.
</commit_message>
<xml_diff>
--- a/references.docx
+++ b/references.docx
@@ -592,13 +592,7 @@
           <w:lang w:val="en-US"/>
         </w:rPr>
         <w:lastRenderedPageBreak/>
-        <w:t>Paging</w:t>
-      </w:r>
-      <w:r>
-        <w:rPr>
-          <w:lang w:val="en-US"/>
-        </w:rPr>
-        <w:t xml:space="preserve"> issues:</w:t>
+        <w:t>Paging issues:</w:t>
       </w:r>
     </w:p>
     <w:p>
@@ -808,58 +802,126 @@
         <w:rPr>
           <w:lang w:val="en-US"/>
         </w:rPr>
-        <w:t xml:space="preserve"> for </w:t>
+        <w:t xml:space="preserve"> for modules and material design architecture</w:t>
+      </w:r>
+      <w:r>
+        <w:rPr>
+          <w:lang w:val="en-US"/>
+        </w:rPr>
+        <w:t xml:space="preserve">: </w:t>
+      </w:r>
+      <w:proofErr w:type="spellStart"/>
+      <w:r>
+        <w:rPr>
+          <w:lang w:val="en-US"/>
+        </w:rPr>
+        <w:t>nowinandroid</w:t>
+      </w:r>
+      <w:proofErr w:type="spellEnd"/>
+    </w:p>
+    <w:p>
+      <w:pPr>
+        <w:rPr>
+          <w:lang w:val="en-US"/>
+        </w:rPr>
+      </w:pPr>
+      <w:r>
+        <w:rPr>
+          <w:lang w:val="en-US"/>
+        </w:rPr>
+        <w:t xml:space="preserve">Design: </w:t>
+      </w:r>
+      <w:hyperlink r:id="rId24" w:history="1">
+        <w:r>
+          <w:rPr>
+            <w:rStyle w:val="a3"/>
+            <w:lang w:val="en-US"/>
+          </w:rPr>
+          <w:t>https://www.figma.com/design/BwnwF9SasanDXGpfKb6Ksu/Rick-and-Morty-(Community)?node-id=135-10917&amp;node-type=canvas&amp;t=rYWWWs7ei5pr0ucW-0</w:t>
+        </w:r>
+      </w:hyperlink>
+      <w:r>
+        <w:rPr>
+          <w:lang w:val="en-US"/>
+        </w:rPr>
+        <w:t xml:space="preserve"> </w:t>
+      </w:r>
+    </w:p>
+    <w:p>
+      <w:pPr>
+        <w:rPr>
+          <w:lang w:val="en-US"/>
+        </w:rPr>
+      </w:pPr>
+    </w:p>
+    <w:p>
+      <w:pPr>
+        <w:rPr>
+          <w:lang w:val="en-US"/>
+        </w:rPr>
+      </w:pPr>
+      <w:r>
+        <w:rPr>
+          <w:lang w:val="en-US"/>
+        </w:rPr>
+        <w:t>Animations</w:t>
+      </w:r>
+    </w:p>
+    <w:p>
+      <w:pPr>
+        <w:rPr>
+          <w:lang w:val="en-US"/>
+        </w:rPr>
+      </w:pPr>
+      <w:hyperlink r:id="rId25" w:history="1">
+        <w:r>
+          <w:rPr>
+            <w:rStyle w:val="a3"/>
+            <w:lang w:val="en-US"/>
+          </w:rPr>
+          <w:t>https://developer.android.com/develop/ui/compose/animation/shared-elements</w:t>
+        </w:r>
+      </w:hyperlink>
+    </w:p>
+    <w:p>
+      <w:pPr>
+        <w:rPr>
+          <w:lang w:val="en-US"/>
+        </w:rPr>
+      </w:pPr>
+      <w:hyperlink r:id="rId26" w:history="1">
+        <w:r>
+          <w:rPr>
+            <w:rStyle w:val="a3"/>
+            <w:lang w:val="en-US"/>
+          </w:rPr>
+          <w:t>https://stackoverflow.com/questions/78656716/jetpack-compose-preview-for-screen-that-have-sharedtransitionscope-animatedvisi</w:t>
+        </w:r>
+      </w:hyperlink>
+    </w:p>
+    <w:p>
+      <w:pPr>
+        <w:rPr>
+          <w:lang w:val="en-US"/>
+        </w:rPr>
+      </w:pPr>
+      <w:hyperlink r:id="rId27" w:history="1">
+        <w:r>
+          <w:rPr>
+            <w:rStyle w:val="a3"/>
+            <w:lang w:val="en-US"/>
+          </w:rPr>
+          <w:t>https://medium.com/@kursatkumsuz/how-to-use-shared-element-transitions-in-jetpack-compose-96e01c266f70</w:t>
+        </w:r>
+      </w:hyperlink>
+      <w:r>
+        <w:rPr>
+          <w:lang w:val="en-US"/>
+        </w:rPr>
+        <w:t xml:space="preserve"> </w:t>
       </w:r>
       <w:bookmarkStart w:id="0" w:name="_GoBack"/>
       <w:bookmarkEnd w:id="0"/>
-      <w:r>
-        <w:rPr>
-          <w:lang w:val="en-US"/>
-        </w:rPr>
-        <w:t>modules and material design architecture</w:t>
-      </w:r>
-      <w:r>
-        <w:rPr>
-          <w:lang w:val="en-US"/>
-        </w:rPr>
-        <w:t>: n</w:t>
-      </w:r>
-      <w:proofErr w:type="spellStart"/>
-      <w:r>
-        <w:rPr>
-          <w:lang w:val="en-US"/>
-        </w:rPr>
-        <w:t>owinandroid</w:t>
-      </w:r>
-      <w:proofErr w:type="spellEnd"/>
-    </w:p>
-    <w:p>
-      <w:pPr>
-        <w:rPr>
-          <w:lang w:val="en-US"/>
-        </w:rPr>
-      </w:pPr>
-      <w:r>
-        <w:rPr>
-          <w:lang w:val="en-US"/>
-        </w:rPr>
-        <w:t xml:space="preserve">Design: </w:t>
-      </w:r>
-      <w:hyperlink r:id="rId24" w:history="1">
-        <w:r>
-          <w:rPr>
-            <w:rStyle w:val="a3"/>
-            <w:lang w:val="en-US"/>
-          </w:rPr>
-          <w:t>https://www.figma.com/design/BwnwF9SasanDXGpfKb6Ksu/Rick-and-Morty-(Community)?node-id=135-10917&amp;node-type=canvas&amp;t=rYWWWs7ei5pr0ucW-0</w:t>
-        </w:r>
-      </w:hyperlink>
-      <w:r>
-        <w:rPr>
-          <w:lang w:val="en-US"/>
-        </w:rPr>
-        <w:t xml:space="preserve"> </w:t>
-      </w:r>
     </w:p>
     <w:sectPr>
       <w:pgSz w:w="11906" w:h="16838"/>

</xml_diff>

<commit_message>
Update references document with FlexibleTopBar source
</commit_message>
<xml_diff>
--- a/references.docx
+++ b/references.docx
@@ -838,8 +838,6 @@
         </w:rPr>
         <w:t>Gradle precompiled scripts</w:t>
       </w:r>
-      <w:bookmarkStart w:id="0" w:name="_GoBack"/>
-      <w:bookmarkEnd w:id="0"/>
     </w:p>
     <w:p>
       <w:pPr>
@@ -1257,6 +1255,63 @@
         </w:rPr>
         <w:t xml:space="preserve"> during scroll.</w:t>
       </w:r>
+      <w:r>
+        <w:rPr>
+          <w:lang w:val="en-US"/>
+        </w:rPr>
+        <w:t xml:space="preserve"> – interesting, </w:t>
+      </w:r>
+      <w:bookmarkStart w:id="0" w:name="_GoBack"/>
+      <w:bookmarkEnd w:id="0"/>
+      <w:r>
+        <w:rPr>
+          <w:lang w:val="en-US"/>
+        </w:rPr>
+        <w:t>but don’t use because of some bugs</w:t>
+      </w:r>
+      <w:r>
+        <w:rPr>
+          <w:b/>
+          <w:bCs/>
+          <w:lang w:val="en-US"/>
+        </w:rPr>
+        <w:t>. Better use</w:t>
+      </w:r>
+      <w:r>
+        <w:rPr>
+          <w:lang w:val="en-US"/>
+        </w:rPr>
+        <w:t xml:space="preserve">: </w:t>
+      </w:r>
+      <w:hyperlink r:id="rId34" w:history="1">
+        <w:r>
+          <w:rPr>
+            <w:rStyle w:val="a3"/>
+            <w:lang w:val="en-US"/>
+          </w:rPr>
+          <w:t>https://canlioya.medium.com/appbarlayout-in-compose-d379903fd45b</w:t>
+        </w:r>
+      </w:hyperlink>
+      <w:r>
+        <w:rPr>
+          <w:lang w:val="en-US"/>
+        </w:rPr>
+        <w:t xml:space="preserve"> - </w:t>
+      </w:r>
+      <w:proofErr w:type="spellStart"/>
+      <w:r>
+        <w:rPr>
+          <w:lang w:val="en-US"/>
+        </w:rPr>
+        <w:t>FlexibleTopBar</w:t>
+      </w:r>
+      <w:proofErr w:type="spellEnd"/>
+      <w:r>
+        <w:rPr>
+          <w:lang w:val="en-US"/>
+        </w:rPr>
+        <w:t xml:space="preserve"> uses the same scroll behaviors as Material3 top bars, but it doesn't have a layout of its own. It is simply a container in which you can put whatever you want</w:t>
+      </w:r>
     </w:p>
     <w:p>
       <w:pPr>
@@ -1312,7 +1367,7 @@
         </w:rPr>
         <w:t xml:space="preserve">():  </w:t>
       </w:r>
-      <w:hyperlink r:id="rId34" w:history="1">
+      <w:hyperlink r:id="rId35" w:history="1">
         <w:r>
           <w:rPr>
             <w:rStyle w:val="a3"/>
@@ -1393,7 +1448,7 @@
           <w:lang w:val="en-US"/>
         </w:rPr>
       </w:pPr>
-      <w:hyperlink r:id="rId35" w:history="1">
+      <w:hyperlink r:id="rId36" w:anchor="shared-bounds" w:history="1">
         <w:r>
           <w:rPr>
             <w:rStyle w:val="a3"/>
@@ -1429,7 +1484,7 @@
         </w:rPr>
         <w:t xml:space="preserve">() can be used for animation of big texts, as it said here </w:t>
       </w:r>
-      <w:hyperlink r:id="rId36" w:history="1">
+      <w:hyperlink r:id="rId37" w:history="1">
         <w:r>
           <w:rPr>
             <w:rStyle w:val="a3"/>

</xml_diff>

<commit_message>
Handle tab repeat click using CurrentTabClickHandler
- Currently tab repeat click works the same way as in Instagram:
first click: clear backstack and navigate to the first screen if backstack size > 1;
second click: scroll up if screen is first in the backstack.
</commit_message>
<xml_diff>
--- a/references.docx
+++ b/references.docx
@@ -16,299 +16,299 @@
           <w:bCs/>
           <w:lang w:val="en-US"/>
         </w:rPr>
-        <w:t xml:space="preserve">Dagger </w:t>
-      </w:r>
-      <w:proofErr w:type="spellStart"/>
-      <w:r>
+        <w:t>Dagger viewModel (including passing SavedStateHandle)</w:t>
+      </w:r>
+    </w:p>
+    <w:p>
+      <w:pPr>
+        <w:rPr>
+          <w:lang w:val="en-US"/>
+        </w:rPr>
+      </w:pPr>
+      <w:hyperlink r:id="rId5" w:history="1">
+        <w:r>
+          <w:rPr>
+            <w:rStyle w:val="a3"/>
+            <w:lang w:val="en-US"/>
+          </w:rPr>
+          <w:t>https://stackoverflow.com/questions/64068435/how-to-inject-savedstatehandle-to-viewmodel-in-dynamic-feature-module</w:t>
+        </w:r>
+      </w:hyperlink>
+    </w:p>
+    <w:p>
+      <w:pPr>
+        <w:rPr>
+          <w:lang w:val="en-US"/>
+        </w:rPr>
+      </w:pPr>
+      <w:hyperlink r:id="rId6" w:history="1">
+        <w:r>
+          <w:rPr>
+            <w:rStyle w:val="a3"/>
+            <w:lang w:val="en-US"/>
+          </w:rPr>
+          <w:t>https://www.strv.com/blog/how-to-set-up-dagger-viewmodel-saved-state-module-engineering</w:t>
+        </w:r>
+      </w:hyperlink>
+      <w:r>
+        <w:rPr>
+          <w:lang w:val="en-US"/>
+        </w:rPr>
+        <w:t xml:space="preserve"> !!!</w:t>
+      </w:r>
+    </w:p>
+    <w:p>
+      <w:pPr>
+        <w:rPr>
+          <w:lang w:val="en-US"/>
+        </w:rPr>
+      </w:pPr>
+      <w:hyperlink r:id="rId7" w:history="1">
+        <w:r>
+          <w:rPr>
+            <w:rStyle w:val="a3"/>
+            <w:lang w:val="en-US"/>
+          </w:rPr>
+          <w:t>https://medium.com/@mikhail_zhalskiy/injecting-savedstatehandle-into-viewmodel-using-dagger-2-and-jetpack-compose-30b34df9ffd1</w:t>
+        </w:r>
+      </w:hyperlink>
+      <w:r>
+        <w:rPr>
+          <w:lang w:val="en-US"/>
+        </w:rPr>
+        <w:t xml:space="preserve"> </w:t>
+      </w:r>
+    </w:p>
+    <w:p>
+      <w:pPr>
+        <w:rPr>
+          <w:lang w:val="en-US"/>
+        </w:rPr>
+      </w:pPr>
+      <w:hyperlink r:id="rId8" w:history="1">
+        <w:r>
+          <w:rPr>
+            <w:rStyle w:val="a3"/>
+            <w:lang w:val="en-US"/>
+          </w:rPr>
+          <w:t>https://medium.com/wriketechclub/how-to-inject-viewmodel-with-dagger-what-might-go-wrong-7954372a7fb9</w:t>
+        </w:r>
+      </w:hyperlink>
+      <w:r>
+        <w:rPr>
+          <w:lang w:val="en-US"/>
+        </w:rPr>
+        <w:t xml:space="preserve"> </w:t>
+      </w:r>
+    </w:p>
+    <w:p>
+      <w:pPr>
+        <w:rPr>
+          <w:lang w:val="en-US"/>
+        </w:rPr>
+      </w:pPr>
+    </w:p>
+    <w:p>
+      <w:pPr>
         <w:rPr>
           <w:b/>
           <w:bCs/>
           <w:lang w:val="en-US"/>
         </w:rPr>
-        <w:t>viewModel</w:t>
-      </w:r>
-      <w:proofErr w:type="spellEnd"/>
+      </w:pPr>
       <w:r>
         <w:rPr>
           <w:b/>
           <w:bCs/>
           <w:lang w:val="en-US"/>
         </w:rPr>
-        <w:t xml:space="preserve"> (including passing </w:t>
-      </w:r>
-      <w:proofErr w:type="spellStart"/>
+        <w:t>MVI</w:t>
+      </w:r>
+    </w:p>
+    <w:p>
+      <w:pPr>
+        <w:rPr>
+          <w:lang w:val="en-US"/>
+        </w:rPr>
+      </w:pPr>
+      <w:hyperlink r:id="rId9" w:history="1">
+        <w:r>
+          <w:rPr>
+            <w:rStyle w:val="a3"/>
+            <w:lang w:val="en-US"/>
+          </w:rPr>
+          <w:t>https://github.com/adidas/mvi</w:t>
+        </w:r>
+      </w:hyperlink>
+      <w:r>
+        <w:rPr>
+          <w:lang w:val="en-US"/>
+        </w:rPr>
+        <w:t xml:space="preserve"> + </w:t>
+      </w:r>
+      <w:hyperlink r:id="rId10" w:history="1">
+        <w:r>
+          <w:rPr>
+            <w:rStyle w:val="a3"/>
+            <w:lang w:val="en-US"/>
+          </w:rPr>
+          <w:t>https://www.youtube.com/watch?v=hBkQkjWnAjg</w:t>
+        </w:r>
+      </w:hyperlink>
+      <w:r>
+        <w:rPr>
+          <w:lang w:val="en-US"/>
+        </w:rPr>
+        <w:t xml:space="preserve"> </w:t>
+      </w:r>
+    </w:p>
+    <w:p>
+      <w:pPr>
+        <w:rPr>
+          <w:lang w:val="en-US"/>
+        </w:rPr>
+      </w:pPr>
+      <w:hyperlink r:id="rId11" w:history="1">
+        <w:r>
+          <w:rPr>
+            <w:rStyle w:val="a3"/>
+            <w:lang w:val="en-US"/>
+          </w:rPr>
+          <w:t>https://medium.com/swlh/mvi-architecture-with-android-fcde123e3c4a</w:t>
+        </w:r>
+      </w:hyperlink>
+    </w:p>
+    <w:p>
+      <w:pPr>
+        <w:rPr>
+          <w:lang w:val="en-US"/>
+        </w:rPr>
+      </w:pPr>
+      <w:hyperlink r:id="rId12" w:history="1">
+        <w:r>
+          <w:rPr>
+            <w:rStyle w:val="a3"/>
+            <w:lang w:val="en-US"/>
+          </w:rPr>
+          <w:t>https://proandroiddev.com/a-robust-mvi-with-jetpack-compose-e08882d2c4ff</w:t>
+        </w:r>
+      </w:hyperlink>
+      <w:r>
+        <w:rPr>
+          <w:lang w:val="en-US"/>
+        </w:rPr>
+        <w:t xml:space="preserve"> </w:t>
+      </w:r>
+    </w:p>
+    <w:p>
+      <w:pPr>
+        <w:rPr>
+          <w:lang w:val="en-US"/>
+        </w:rPr>
+      </w:pPr>
+    </w:p>
+    <w:p>
+      <w:pPr>
+        <w:rPr>
+          <w:lang w:val="en-US"/>
+        </w:rPr>
+      </w:pPr>
+      <w:r>
+        <w:rPr>
+          <w:lang w:val="en-US"/>
+        </w:rPr>
+        <w:t>UiState: Sealed class or single data class</w:t>
+      </w:r>
+    </w:p>
+    <w:p>
+      <w:pPr>
+        <w:rPr>
+          <w:lang w:val="en-US"/>
+        </w:rPr>
+      </w:pPr>
+      <w:hyperlink r:id="rId13" w:history="1">
+        <w:r>
+          <w:rPr>
+            <w:rStyle w:val="a3"/>
+            <w:lang w:val="en-US"/>
+          </w:rPr>
+          <w:t>https://slack-chats.kotlinlang.org/t/4963387/what-are-you-using-for-state-sealed-class-or-data-class-whic</w:t>
+        </w:r>
+      </w:hyperlink>
+      <w:r>
+        <w:rPr>
+          <w:lang w:val="en-US"/>
+        </w:rPr>
+        <w:t xml:space="preserve"> : </w:t>
+      </w:r>
+      <w:r>
+        <w:rPr>
+          <w:lang w:val="en-US"/>
+        </w:rPr>
+        <w:t>Casey Brooks11/03/2022, 3:53 PM</w:t>
+      </w:r>
+      <w:r>
+        <w:rPr>
+          <w:lang w:val="en-US"/>
+        </w:rPr>
+        <w:t xml:space="preserve">: </w:t>
+      </w:r>
+    </w:p>
+    <w:p>
+      <w:pPr>
+        <w:rPr>
+          <w:lang w:val="en-US"/>
+        </w:rPr>
+      </w:pPr>
+      <w:r>
+        <w:rPr>
+          <w:lang w:val="en-US"/>
+        </w:rPr>
+        <w:t xml:space="preserve">I’ve found that it’s best to manage the state of a screen with a single </w:t>
+      </w:r>
       <w:r>
         <w:rPr>
           <w:b/>
           <w:bCs/>
           <w:lang w:val="en-US"/>
         </w:rPr>
-        <w:t>SavedStateHandle</w:t>
-      </w:r>
-      <w:proofErr w:type="spellEnd"/>
+        <w:t>data class</w:t>
+      </w:r>
+      <w:r>
+        <w:rPr>
+          <w:lang w:val="en-US"/>
+        </w:rPr>
+        <w:t xml:space="preserve">, rather than with </w:t>
+      </w:r>
       <w:r>
         <w:rPr>
           <w:b/>
           <w:bCs/>
           <w:lang w:val="en-US"/>
         </w:rPr>
-        <w:t>)</w:t>
-      </w:r>
-    </w:p>
-    <w:p>
-      <w:pPr>
-        <w:rPr>
-          <w:lang w:val="en-US"/>
-        </w:rPr>
-      </w:pPr>
-      <w:hyperlink r:id="rId5" w:history="1">
-        <w:r>
-          <w:rPr>
-            <w:rStyle w:val="a3"/>
-            <w:lang w:val="en-US"/>
-          </w:rPr>
-          <w:t>https://stackoverflow.com/questions/64068435/how-to-inject-savedstatehandle-to-viewmodel-in-dynamic-feature-module</w:t>
-        </w:r>
-      </w:hyperlink>
-    </w:p>
-    <w:p>
-      <w:pPr>
-        <w:rPr>
-          <w:lang w:val="en-US"/>
-        </w:rPr>
-      </w:pPr>
-      <w:hyperlink r:id="rId6" w:history="1">
-        <w:r>
-          <w:rPr>
-            <w:rStyle w:val="a3"/>
-            <w:lang w:val="en-US"/>
-          </w:rPr>
-          <w:t>https://www.strv.com/blog/how-to-set-up-dagger-viewmodel-saved-state-module-engineering</w:t>
-        </w:r>
-      </w:hyperlink>
-      <w:r>
-        <w:rPr>
-          <w:lang w:val="en-US"/>
-        </w:rPr>
-        <w:t xml:space="preserve"> !!!</w:t>
-      </w:r>
-    </w:p>
-    <w:p>
-      <w:pPr>
-        <w:rPr>
-          <w:lang w:val="en-US"/>
-        </w:rPr>
-      </w:pPr>
-      <w:hyperlink r:id="rId7" w:history="1">
-        <w:r>
-          <w:rPr>
-            <w:rStyle w:val="a3"/>
-            <w:lang w:val="en-US"/>
-          </w:rPr>
-          <w:t>https://medium.com/@mikhail_zhalskiy/injecting-savedstatehandle-into-viewmodel-using-dagger-2-and-jetpack-compose-30b34df9ffd1</w:t>
-        </w:r>
-      </w:hyperlink>
-      <w:r>
-        <w:rPr>
-          <w:lang w:val="en-US"/>
-        </w:rPr>
-        <w:t xml:space="preserve"> </w:t>
-      </w:r>
-    </w:p>
-    <w:p>
-      <w:pPr>
-        <w:rPr>
-          <w:lang w:val="en-US"/>
-        </w:rPr>
-      </w:pPr>
-      <w:hyperlink r:id="rId8" w:history="1">
-        <w:r>
-          <w:rPr>
-            <w:rStyle w:val="a3"/>
-            <w:lang w:val="en-US"/>
-          </w:rPr>
-          <w:t>https://medium.com/wriketechclub/how-to-inject-viewmodel-with-dagger-what-might-go-wrong-7954372a7fb9</w:t>
-        </w:r>
-      </w:hyperlink>
-      <w:r>
-        <w:rPr>
-          <w:lang w:val="en-US"/>
-        </w:rPr>
-        <w:t xml:space="preserve"> </w:t>
-      </w:r>
-    </w:p>
-    <w:p>
-      <w:pPr>
-        <w:rPr>
-          <w:lang w:val="en-US"/>
-        </w:rPr>
-      </w:pPr>
-    </w:p>
-    <w:p>
-      <w:pPr>
+        <w:t>sealed classes</w:t>
+      </w:r>
+      <w:r>
+        <w:rPr>
+          <w:lang w:val="en-US"/>
+        </w:rPr>
+        <w:t xml:space="preserve">. The main reason being that in a real application with non-trivial data, it’s not easy to break the state into discrete units like </w:t>
+      </w:r>
+      <w:r>
         <w:rPr>
           <w:b/>
           <w:bCs/>
           <w:lang w:val="en-US"/>
         </w:rPr>
-      </w:pPr>
+        <w:t>Initial</w:t>
+      </w:r>
       <w:r>
         <w:rPr>
           <w:b/>
           <w:bCs/>
           <w:lang w:val="en-US"/>
         </w:rPr>
-        <w:t>MVI</w:t>
-      </w:r>
-    </w:p>
-    <w:p>
-      <w:pPr>
-        <w:rPr>
-          <w:lang w:val="en-US"/>
-        </w:rPr>
-      </w:pPr>
-      <w:hyperlink r:id="rId9" w:history="1">
-        <w:r>
-          <w:rPr>
-            <w:rStyle w:val="a3"/>
-            <w:lang w:val="en-US"/>
-          </w:rPr>
-          <w:t>https://github.com/adidas/mvi</w:t>
-        </w:r>
-      </w:hyperlink>
-      <w:r>
-        <w:rPr>
-          <w:lang w:val="en-US"/>
-        </w:rPr>
-        <w:t xml:space="preserve"> + </w:t>
-      </w:r>
-      <w:hyperlink r:id="rId10" w:history="1">
-        <w:r>
-          <w:rPr>
-            <w:rStyle w:val="a3"/>
-            <w:lang w:val="en-US"/>
-          </w:rPr>
-          <w:t>https://www.youtube.com/watch?v=hBkQkjWnAjg</w:t>
-        </w:r>
-      </w:hyperlink>
-      <w:r>
-        <w:rPr>
-          <w:lang w:val="en-US"/>
-        </w:rPr>
-        <w:t xml:space="preserve"> </w:t>
-      </w:r>
-    </w:p>
-    <w:p>
-      <w:pPr>
-        <w:rPr>
-          <w:lang w:val="en-US"/>
-        </w:rPr>
-      </w:pPr>
-      <w:hyperlink r:id="rId11" w:history="1">
-        <w:r>
-          <w:rPr>
-            <w:rStyle w:val="a3"/>
-            <w:lang w:val="en-US"/>
-          </w:rPr>
-          <w:t>https://medium.com/swlh/mvi-architecture-with-android-fcde123e3c4a</w:t>
-        </w:r>
-      </w:hyperlink>
-    </w:p>
-    <w:p>
-      <w:pPr>
-        <w:rPr>
-          <w:lang w:val="en-US"/>
-        </w:rPr>
-      </w:pPr>
-      <w:hyperlink r:id="rId12" w:history="1">
-        <w:r>
-          <w:rPr>
-            <w:rStyle w:val="a3"/>
-            <w:lang w:val="en-US"/>
-          </w:rPr>
-          <w:t>https://proandroiddev.com/a-robust-mvi-with-jetpack-compose-e08882d2c4ff</w:t>
-        </w:r>
-      </w:hyperlink>
-      <w:r>
-        <w:rPr>
-          <w:lang w:val="en-US"/>
-        </w:rPr>
-        <w:t xml:space="preserve"> </w:t>
-      </w:r>
-    </w:p>
-    <w:p>
-      <w:pPr>
-        <w:rPr>
-          <w:lang w:val="en-US"/>
-        </w:rPr>
-      </w:pPr>
-    </w:p>
-    <w:p>
-      <w:pPr>
-        <w:rPr>
-          <w:lang w:val="en-US"/>
-        </w:rPr>
-      </w:pPr>
-      <w:proofErr w:type="spellStart"/>
-      <w:r>
-        <w:rPr>
-          <w:lang w:val="en-US"/>
-        </w:rPr>
-        <w:t>UiState</w:t>
-      </w:r>
-      <w:proofErr w:type="spellEnd"/>
-      <w:r>
-        <w:rPr>
-          <w:lang w:val="en-US"/>
-        </w:rPr>
-        <w:t>: Sealed class or single data class</w:t>
-      </w:r>
-    </w:p>
-    <w:p>
-      <w:pPr>
-        <w:rPr>
-          <w:lang w:val="en-US"/>
-        </w:rPr>
-      </w:pPr>
-      <w:hyperlink r:id="rId13" w:history="1">
-        <w:r>
-          <w:rPr>
-            <w:rStyle w:val="a3"/>
-            <w:lang w:val="en-US"/>
-          </w:rPr>
-          <w:t>https://slack-chats.kotlinlang.org/t/4963387/what-are-you-using-for-state-sealed-class-or-data-class-whic</w:t>
-        </w:r>
-      </w:hyperlink>
-      <w:r>
-        <w:rPr>
-          <w:lang w:val="en-US"/>
-        </w:rPr>
-        <w:t xml:space="preserve"> : </w:t>
-      </w:r>
-      <w:r>
-        <w:rPr>
-          <w:lang w:val="en-US"/>
-        </w:rPr>
-        <w:t>Casey Brooks11/03/2022, 3:53 PM</w:t>
-      </w:r>
-      <w:r>
-        <w:rPr>
-          <w:lang w:val="en-US"/>
-        </w:rPr>
-        <w:t xml:space="preserve">: </w:t>
-      </w:r>
-    </w:p>
-    <w:p>
-      <w:pPr>
-        <w:rPr>
-          <w:lang w:val="en-US"/>
-        </w:rPr>
-      </w:pPr>
-      <w:r>
-        <w:rPr>
-          <w:lang w:val="en-US"/>
-        </w:rPr>
-        <w:t xml:space="preserve">I’ve found that it’s best to manage the state of a screen with a single </w:t>
+        <w:t>,</w:t>
       </w:r>
       <w:r>
         <w:rPr>
@@ -316,13 +316,13 @@
           <w:bCs/>
           <w:lang w:val="en-US"/>
         </w:rPr>
-        <w:t>data class</w:t>
-      </w:r>
-      <w:r>
-        <w:rPr>
-          <w:lang w:val="en-US"/>
-        </w:rPr>
-        <w:t xml:space="preserve">, rather than with </w:t>
+        <w:t xml:space="preserve"> Loading, Value </w:t>
+      </w:r>
+      <w:r>
+        <w:rPr>
+          <w:lang w:val="en-US"/>
+        </w:rPr>
+        <w:t>and</w:t>
       </w:r>
       <w:r>
         <w:rPr>
@@ -330,78 +330,287 @@
           <w:bCs/>
           <w:lang w:val="en-US"/>
         </w:rPr>
-        <w:t>sealed classes</w:t>
-      </w:r>
-      <w:r>
-        <w:rPr>
-          <w:lang w:val="en-US"/>
-        </w:rPr>
-        <w:t xml:space="preserve">. The main reason being that in a real application with non-trivial data, it’s not easy to break the state into discrete units like </w:t>
-      </w:r>
-      <w:r>
+        <w:t xml:space="preserve"> Failure</w:t>
+      </w:r>
+      <w:r>
+        <w:rPr>
+          <w:lang w:val="en-US"/>
+        </w:rPr>
+        <w:t xml:space="preserve"> and still give a good user experience. Instead, those sealed classes work much better as properties of the data class, and give you more flexibility to create more complex UI states without exponentially increasing the number of sealed subclasses. I’ve got a more thorough explanation in this portion of the documentation for the Ballast MVI library</w:t>
+      </w:r>
+      <w:r>
+        <w:rPr>
+          <w:lang w:val="en-US"/>
+        </w:rPr>
+        <w:t>.</w:t>
+      </w:r>
+    </w:p>
+    <w:p>
+      <w:pPr>
+        <w:rPr>
+          <w:lang w:val="en-US"/>
+        </w:rPr>
+      </w:pPr>
+      <w:hyperlink r:id="rId14" w:history="1">
+        <w:r>
+          <w:rPr>
+            <w:rStyle w:val="a3"/>
+            <w:lang w:val="en-US"/>
+          </w:rPr>
+          <w:t>https://www.youtube.com/watch?v=NG0PPt-CaYE</w:t>
+        </w:r>
+      </w:hyperlink>
+      <w:r>
+        <w:rPr>
+          <w:lang w:val="en-US"/>
+        </w:rPr>
+        <w:t xml:space="preserve"> - </w:t>
+      </w:r>
+      <w:r>
+        <w:rPr>
+          <w:lang w:val="en-US"/>
+        </w:rPr>
+        <w:t>Sealed Classes for UI State are an ANTI-PATTERN - Here's why!</w:t>
+      </w:r>
+    </w:p>
+    <w:p>
+      <w:pPr>
+        <w:rPr>
+          <w:lang w:val="en-US"/>
+        </w:rPr>
+      </w:pPr>
+    </w:p>
+    <w:p>
+      <w:pPr>
         <w:rPr>
           <w:b/>
           <w:bCs/>
           <w:lang w:val="en-US"/>
         </w:rPr>
-        <w:t>Initial</w:t>
-      </w:r>
+      </w:pPr>
       <w:r>
         <w:rPr>
           <w:b/>
           <w:bCs/>
           <w:lang w:val="en-US"/>
         </w:rPr>
-        <w:t>,</w:t>
-      </w:r>
-      <w:r>
+        <w:t>Paging</w:t>
+      </w:r>
+    </w:p>
+    <w:p>
+      <w:pPr>
+        <w:rPr>
+          <w:lang w:val="en-US"/>
+        </w:rPr>
+      </w:pPr>
+      <w:hyperlink r:id="rId15" w:history="1">
+        <w:r>
+          <w:rPr>
+            <w:rStyle w:val="a3"/>
+            <w:lang w:val="en-US"/>
+          </w:rPr>
+          <w:t>Android Paging 3: LoadType.APPEND returns null remote keys - Stack Overflow</w:t>
+        </w:r>
+      </w:hyperlink>
+    </w:p>
+    <w:p>
+      <w:pPr>
+        <w:rPr>
+          <w:lang w:val="en-US"/>
+        </w:rPr>
+      </w:pPr>
+      <w:hyperlink r:id="rId16" w:history="1">
+        <w:r>
+          <w:rPr>
+            <w:rStyle w:val="a3"/>
+            <w:lang w:val="en-US"/>
+          </w:rPr>
+          <w:t>android - How to save paging state of LazyColumn during navigation in Jetpack Compose - Stack Overflow</w:t>
+        </w:r>
+      </w:hyperlink>
+    </w:p>
+    <w:p>
+      <w:pPr>
+        <w:rPr>
+          <w:lang w:val="en-US"/>
+        </w:rPr>
+      </w:pPr>
+      <w:hyperlink r:id="rId17" w:history="1">
+        <w:r>
+          <w:rPr>
+            <w:rStyle w:val="a3"/>
+            <w:lang w:val="en-US"/>
+          </w:rPr>
+          <w:t>android - How do I make my own Paging Source when using Remote Mediator in the Paging Library? - Stack Overflow</w:t>
+        </w:r>
+      </w:hyperlink>
+    </w:p>
+    <w:p>
+      <w:pPr>
+        <w:rPr>
+          <w:lang w:val="en-US"/>
+        </w:rPr>
+      </w:pPr>
+      <w:hyperlink r:id="rId18" w:history="1">
+        <w:r>
+          <w:rPr>
+            <w:rStyle w:val="a3"/>
+            <w:lang w:val="en-US"/>
+          </w:rPr>
+          <w:t>android room - Cannot use LazyListScope.items with PagingData in Jetpack Compose - Stack Overflow</w:t>
+        </w:r>
+      </w:hyperlink>
+    </w:p>
+    <w:p>
+      <w:pPr>
+        <w:rPr>
+          <w:rStyle w:val="a3"/>
+          <w:lang w:val="en-US"/>
+        </w:rPr>
+      </w:pPr>
+      <w:hyperlink r:id="rId19" w:history="1">
+        <w:r>
+          <w:rPr>
+            <w:rStyle w:val="a3"/>
+            <w:lang w:val="en-US"/>
+          </w:rPr>
+          <w:t>https://github.com/android/architecture-components-samples/issues/889</w:t>
+        </w:r>
+      </w:hyperlink>
+    </w:p>
+    <w:p>
+      <w:pPr>
+        <w:rPr>
+          <w:rStyle w:val="a3"/>
+          <w:lang w:val="en-US"/>
+        </w:rPr>
+      </w:pPr>
+      <w:r>
+        <w:rPr>
+          <w:rStyle w:val="a3"/>
+          <w:lang w:val="en-US"/>
+        </w:rPr>
+        <w:t>https://stackoverflow.com/questions/64370736/how-to-show-empty-view-while-using-android-paging-3-library</w:t>
+      </w:r>
+    </w:p>
+    <w:p>
+      <w:pPr>
+        <w:rPr>
+          <w:lang w:val="en-US"/>
+        </w:rPr>
+      </w:pPr>
+      <w:r>
+        <w:rPr>
+          <w:lang w:val="en-US"/>
+        </w:rPr>
+        <w:lastRenderedPageBreak/>
+        <w:t>Paging issues:</w:t>
+      </w:r>
+    </w:p>
+    <w:p>
+      <w:pPr>
+        <w:rPr>
+          <w:lang w:val="en-US"/>
+        </w:rPr>
+      </w:pPr>
+      <w:hyperlink r:id="rId20" w:history="1">
+        <w:r>
+          <w:rPr>
+            <w:rStyle w:val="a3"/>
+            <w:lang w:val="en-US"/>
+          </w:rPr>
+          <w:t>https://issuetracker.google.com/issues/288023763</w:t>
+        </w:r>
+      </w:hyperlink>
+      <w:r>
+        <w:rPr>
+          <w:lang w:val="en-US"/>
+        </w:rPr>
+        <w:t xml:space="preserve"> </w:t>
+      </w:r>
+    </w:p>
+    <w:p>
+      <w:pPr>
+        <w:rPr>
+          <w:lang w:val="en-US"/>
+        </w:rPr>
+      </w:pPr>
+      <w:hyperlink r:id="rId21" w:history="1">
+        <w:r>
+          <w:rPr>
+            <w:rStyle w:val="a3"/>
+            <w:lang w:val="en-US"/>
+          </w:rPr>
+          <w:t>https://issuetracker.google.com/issues/183495984</w:t>
+        </w:r>
+      </w:hyperlink>
+      <w:r>
+        <w:rPr>
+          <w:lang w:val="en-US"/>
+        </w:rPr>
+        <w:t xml:space="preserve"> </w:t>
+      </w:r>
+    </w:p>
+    <w:p>
+      <w:pPr>
+        <w:rPr>
+          <w:lang w:val="en-US"/>
+        </w:rPr>
+      </w:pPr>
+    </w:p>
+    <w:p>
+      <w:pPr>
+        <w:rPr>
+          <w:lang w:val="en-US"/>
+        </w:rPr>
+      </w:pPr>
+    </w:p>
+    <w:p>
+      <w:pPr>
         <w:rPr>
           <w:b/>
           <w:bCs/>
           <w:lang w:val="en-US"/>
         </w:rPr>
-        <w:t xml:space="preserve"> Loading, Value </w:t>
-      </w:r>
-      <w:r>
-        <w:rPr>
-          <w:lang w:val="en-US"/>
-        </w:rPr>
-        <w:t>and</w:t>
-      </w:r>
+      </w:pPr>
       <w:r>
         <w:rPr>
           <w:b/>
           <w:bCs/>
           <w:lang w:val="en-US"/>
         </w:rPr>
-        <w:t xml:space="preserve"> Failure</w:t>
-      </w:r>
-      <w:r>
-        <w:rPr>
-          <w:lang w:val="en-US"/>
-        </w:rPr>
-        <w:t xml:space="preserve"> and still give a good user experience. Instead, those sealed classes work much better as properties of the data class, and give you more flexibility to create more complex UI states without exponentially increasing the number of sealed subclasses. I’ve got a more thorough explanation in this portion of the documentation for the Ballast MVI library</w:t>
-      </w:r>
-      <w:r>
-        <w:rPr>
-          <w:lang w:val="en-US"/>
-        </w:rPr>
-        <w:t>.</w:t>
-      </w:r>
-    </w:p>
-    <w:p>
-      <w:pPr>
-        <w:rPr>
-          <w:lang w:val="en-US"/>
-        </w:rPr>
-      </w:pPr>
-      <w:hyperlink r:id="rId14" w:history="1">
-        <w:r>
-          <w:rPr>
-            <w:rStyle w:val="a3"/>
-            <w:lang w:val="en-US"/>
-          </w:rPr>
-          <w:t>https://www.youtube.com/watch?v=NG0PPt-CaYE</w:t>
+        <w:t>Navigation</w:t>
+      </w:r>
+    </w:p>
+    <w:p>
+      <w:pPr>
+        <w:rPr>
+          <w:lang w:val="en-US"/>
+        </w:rPr>
+      </w:pPr>
+      <w:hyperlink r:id="rId22" w:history="1">
+        <w:r>
+          <w:rPr>
+            <w:rStyle w:val="a3"/>
+            <w:lang w:val="en-US"/>
+          </w:rPr>
+          <w:t>https://proandroiddev.com/navigating-through-multi-module-jetpack-compose-applications-6c9a31fa12b6</w:t>
+        </w:r>
+      </w:hyperlink>
+    </w:p>
+    <w:p>
+      <w:pPr>
+        <w:rPr>
+          <w:lang w:val="en-US"/>
+        </w:rPr>
+      </w:pPr>
+      <w:hyperlink r:id="rId23" w:history="1">
+        <w:r>
+          <w:rPr>
+            <w:rStyle w:val="a3"/>
+            <w:lang w:val="en-US"/>
+          </w:rPr>
+          <w:t>https://www.youtube.com/watch?v=fp1-YSmdzh8</w:t>
         </w:r>
       </w:hyperlink>
       <w:r>
@@ -414,349 +623,30 @@
         <w:rPr>
           <w:lang w:val="en-US"/>
         </w:rPr>
-        <w:t>Sealed Classes for UI State are an ANTI-PATTERN - Here's why!</w:t>
-      </w:r>
-    </w:p>
-    <w:p>
-      <w:pPr>
-        <w:rPr>
-          <w:lang w:val="en-US"/>
-        </w:rPr>
-      </w:pPr>
-    </w:p>
-    <w:p>
-      <w:pPr>
+        <w:t>Full Guide to Multiple Back Stacks in Jetpack Compose</w:t>
+      </w:r>
+    </w:p>
+    <w:p>
+      <w:pPr>
+        <w:rPr>
+          <w:lang w:val="en-US"/>
+        </w:rPr>
+      </w:pPr>
+    </w:p>
+    <w:p>
+      <w:pPr>
+        <w:rPr>
+          <w:lang w:val="en-US"/>
+        </w:rPr>
+      </w:pPr>
+      <w:r>
         <w:rPr>
           <w:b/>
           <w:bCs/>
           <w:lang w:val="en-US"/>
         </w:rPr>
-      </w:pPr>
-      <w:r>
-        <w:rPr>
-          <w:b/>
-          <w:bCs/>
-          <w:lang w:val="en-US"/>
-        </w:rPr>
-        <w:t>Paging</w:t>
-      </w:r>
-    </w:p>
-    <w:p>
-      <w:pPr>
-        <w:rPr>
-          <w:lang w:val="en-US"/>
-        </w:rPr>
-      </w:pPr>
-      <w:hyperlink r:id="rId15" w:history="1">
-        <w:r>
-          <w:rPr>
-            <w:rStyle w:val="a3"/>
-            <w:lang w:val="en-US"/>
-          </w:rPr>
-          <w:t xml:space="preserve">Android Paging 3: </w:t>
-        </w:r>
-        <w:proofErr w:type="spellStart"/>
-        <w:r>
-          <w:rPr>
-            <w:rStyle w:val="a3"/>
-            <w:lang w:val="en-US"/>
-          </w:rPr>
-          <w:t>LoadType.APPEND</w:t>
-        </w:r>
-        <w:proofErr w:type="spellEnd"/>
-        <w:r>
-          <w:rPr>
-            <w:rStyle w:val="a3"/>
-            <w:lang w:val="en-US"/>
-          </w:rPr>
-          <w:t xml:space="preserve"> returns null remote keys - Stack Overflow</w:t>
-        </w:r>
-      </w:hyperlink>
-    </w:p>
-    <w:p>
-      <w:pPr>
-        <w:rPr>
-          <w:lang w:val="en-US"/>
-        </w:rPr>
-      </w:pPr>
-      <w:hyperlink r:id="rId16" w:history="1">
-        <w:r>
-          <w:rPr>
-            <w:rStyle w:val="a3"/>
-            <w:lang w:val="en-US"/>
-          </w:rPr>
-          <w:t xml:space="preserve">android - How to save paging state of </w:t>
-        </w:r>
-        <w:proofErr w:type="spellStart"/>
-        <w:r>
-          <w:rPr>
-            <w:rStyle w:val="a3"/>
-            <w:lang w:val="en-US"/>
-          </w:rPr>
-          <w:t>LazyColumn</w:t>
-        </w:r>
-        <w:proofErr w:type="spellEnd"/>
-        <w:r>
-          <w:rPr>
-            <w:rStyle w:val="a3"/>
-            <w:lang w:val="en-US"/>
-          </w:rPr>
-          <w:t xml:space="preserve"> during navigation in Jetpack Compose - Stack Overflow</w:t>
-        </w:r>
-      </w:hyperlink>
-    </w:p>
-    <w:p>
-      <w:pPr>
-        <w:rPr>
-          <w:lang w:val="en-US"/>
-        </w:rPr>
-      </w:pPr>
-      <w:hyperlink r:id="rId17" w:history="1">
-        <w:r>
-          <w:rPr>
-            <w:rStyle w:val="a3"/>
-            <w:lang w:val="en-US"/>
-          </w:rPr>
-          <w:t>android - How do I make my own Paging Source when using Remote Mediator in the Paging Library? - Stack Overflow</w:t>
-        </w:r>
-      </w:hyperlink>
-    </w:p>
-    <w:p>
-      <w:pPr>
-        <w:rPr>
-          <w:lang w:val="en-US"/>
-        </w:rPr>
-      </w:pPr>
-      <w:hyperlink r:id="rId18" w:history="1">
-        <w:r>
-          <w:rPr>
-            <w:rStyle w:val="a3"/>
-            <w:lang w:val="en-US"/>
-          </w:rPr>
-          <w:t xml:space="preserve">android room - Cannot use </w:t>
-        </w:r>
-        <w:proofErr w:type="spellStart"/>
-        <w:r>
-          <w:rPr>
-            <w:rStyle w:val="a3"/>
-            <w:lang w:val="en-US"/>
-          </w:rPr>
-          <w:t>LazyListScope.items</w:t>
-        </w:r>
-        <w:proofErr w:type="spellEnd"/>
-        <w:r>
-          <w:rPr>
-            <w:rStyle w:val="a3"/>
-            <w:lang w:val="en-US"/>
-          </w:rPr>
-          <w:t xml:space="preserve"> with </w:t>
-        </w:r>
-        <w:proofErr w:type="spellStart"/>
-        <w:r>
-          <w:rPr>
-            <w:rStyle w:val="a3"/>
-            <w:lang w:val="en-US"/>
-          </w:rPr>
-          <w:t>PagingData</w:t>
-        </w:r>
-        <w:proofErr w:type="spellEnd"/>
-        <w:r>
-          <w:rPr>
-            <w:rStyle w:val="a3"/>
-            <w:lang w:val="en-US"/>
-          </w:rPr>
-          <w:t xml:space="preserve"> in Jetpack Compose - Stack Overflow</w:t>
-        </w:r>
-      </w:hyperlink>
-    </w:p>
-    <w:p>
-      <w:pPr>
-        <w:rPr>
-          <w:rStyle w:val="a3"/>
-          <w:lang w:val="en-US"/>
-        </w:rPr>
-      </w:pPr>
-      <w:hyperlink r:id="rId19" w:history="1">
-        <w:r>
-          <w:rPr>
-            <w:rStyle w:val="a3"/>
-            <w:lang w:val="en-US"/>
-          </w:rPr>
-          <w:t>https://github.com/android/architecture-components-samples/issues/889</w:t>
-        </w:r>
-      </w:hyperlink>
-    </w:p>
-    <w:p>
-      <w:pPr>
-        <w:rPr>
-          <w:rStyle w:val="a3"/>
-          <w:lang w:val="en-US"/>
-        </w:rPr>
-      </w:pPr>
-      <w:r>
-        <w:rPr>
-          <w:rStyle w:val="a3"/>
-          <w:lang w:val="en-US"/>
-        </w:rPr>
-        <w:t>https://stackoverflow.com/questions/64370736/how-to-show-empty-view-while-using-android-paging-3-library</w:t>
-      </w:r>
-    </w:p>
-    <w:p>
-      <w:pPr>
-        <w:rPr>
-          <w:lang w:val="en-US"/>
-        </w:rPr>
-      </w:pPr>
-      <w:r>
-        <w:rPr>
-          <w:lang w:val="en-US"/>
-        </w:rPr>
-        <w:lastRenderedPageBreak/>
-        <w:t>Paging issues:</w:t>
-      </w:r>
-    </w:p>
-    <w:p>
-      <w:pPr>
-        <w:rPr>
-          <w:lang w:val="en-US"/>
-        </w:rPr>
-      </w:pPr>
-      <w:hyperlink r:id="rId20" w:history="1">
-        <w:r>
-          <w:rPr>
-            <w:rStyle w:val="a3"/>
-            <w:lang w:val="en-US"/>
-          </w:rPr>
-          <w:t>https://issuetracker.google.com/issues/288023763</w:t>
-        </w:r>
-      </w:hyperlink>
-      <w:r>
-        <w:rPr>
-          <w:lang w:val="en-US"/>
-        </w:rPr>
-        <w:t xml:space="preserve"> </w:t>
-      </w:r>
-    </w:p>
-    <w:p>
-      <w:pPr>
-        <w:rPr>
-          <w:lang w:val="en-US"/>
-        </w:rPr>
-      </w:pPr>
-      <w:hyperlink r:id="rId21" w:history="1">
-        <w:r>
-          <w:rPr>
-            <w:rStyle w:val="a3"/>
-            <w:lang w:val="en-US"/>
-          </w:rPr>
-          <w:t>https://issuetracker.google.com/issues/183495984</w:t>
-        </w:r>
-      </w:hyperlink>
-      <w:r>
-        <w:rPr>
-          <w:lang w:val="en-US"/>
-        </w:rPr>
-        <w:t xml:space="preserve"> </w:t>
-      </w:r>
-    </w:p>
-    <w:p>
-      <w:pPr>
-        <w:rPr>
-          <w:lang w:val="en-US"/>
-        </w:rPr>
-      </w:pPr>
-    </w:p>
-    <w:p>
-      <w:pPr>
-        <w:rPr>
-          <w:lang w:val="en-US"/>
-        </w:rPr>
-      </w:pPr>
-    </w:p>
-    <w:p>
-      <w:pPr>
-        <w:rPr>
-          <w:b/>
-          <w:bCs/>
-          <w:lang w:val="en-US"/>
-        </w:rPr>
-      </w:pPr>
-      <w:r>
-        <w:rPr>
-          <w:b/>
-          <w:bCs/>
-          <w:lang w:val="en-US"/>
-        </w:rPr>
-        <w:t>Navigation</w:t>
-      </w:r>
-    </w:p>
-    <w:p>
-      <w:pPr>
-        <w:rPr>
-          <w:lang w:val="en-US"/>
-        </w:rPr>
-      </w:pPr>
-      <w:hyperlink r:id="rId22" w:history="1">
-        <w:r>
-          <w:rPr>
-            <w:rStyle w:val="a3"/>
-            <w:lang w:val="en-US"/>
-          </w:rPr>
-          <w:t>https://proandroiddev.com/navigating-through-multi-module-jetpack-compose-applications-6c9a31fa12b6</w:t>
-        </w:r>
-      </w:hyperlink>
-    </w:p>
-    <w:p>
-      <w:pPr>
-        <w:rPr>
-          <w:lang w:val="en-US"/>
-        </w:rPr>
-      </w:pPr>
-      <w:hyperlink r:id="rId23" w:history="1">
-        <w:r>
-          <w:rPr>
-            <w:rStyle w:val="a3"/>
-            <w:lang w:val="en-US"/>
-          </w:rPr>
-          <w:t>https://www.youtube.com/watch?v=fp1-YSmdzh8</w:t>
-        </w:r>
-      </w:hyperlink>
-      <w:r>
-        <w:rPr>
-          <w:lang w:val="en-US"/>
-        </w:rPr>
-        <w:t xml:space="preserve"> - </w:t>
-      </w:r>
-      <w:r>
-        <w:rPr>
-          <w:lang w:val="en-US"/>
-        </w:rPr>
-        <w:t>Full Guide to Multiple Back Stacks in Jetpack Compose</w:t>
-      </w:r>
-    </w:p>
-    <w:p>
-      <w:pPr>
-        <w:rPr>
-          <w:lang w:val="en-US"/>
-        </w:rPr>
-      </w:pPr>
-    </w:p>
-    <w:p>
-      <w:pPr>
-        <w:rPr>
-          <w:lang w:val="en-US"/>
-        </w:rPr>
-      </w:pPr>
-      <w:proofErr w:type="spellStart"/>
-      <w:r>
-        <w:rPr>
-          <w:b/>
-          <w:bCs/>
-          <w:lang w:val="en-US"/>
-        </w:rPr>
         <w:t>Deeplinks</w:t>
       </w:r>
-      <w:proofErr w:type="spellEnd"/>
       <w:r>
         <w:rPr>
           <w:lang w:val="en-US"/>
@@ -850,7 +740,6 @@
           <w:lang w:val="en-US"/>
         </w:rPr>
       </w:pPr>
-      <w:proofErr w:type="spellStart"/>
       <w:r>
         <w:rPr>
           <w:lang w:val="en-US"/>
@@ -863,7 +752,6 @@
         </w:rPr>
         <w:t>ovinandroid</w:t>
       </w:r>
-      <w:proofErr w:type="spellEnd"/>
     </w:p>
     <w:p>
       <w:pPr>
@@ -951,62 +839,78 @@
         <w:rPr>
           <w:lang w:val="en-US"/>
         </w:rPr>
+        <w:t>: nowinandroid</w:t>
+      </w:r>
+    </w:p>
+    <w:p>
+      <w:pPr>
+        <w:rPr>
+          <w:lang w:val="en-US"/>
+        </w:rPr>
+      </w:pPr>
+      <w:r>
+        <w:rPr>
+          <w:lang w:val="en-US"/>
+        </w:rPr>
+        <w:t>!!!</w:t>
+      </w:r>
+      <w:r>
+        <w:rPr>
+          <w:lang w:val="en-US"/>
+        </w:rPr>
+        <w:t xml:space="preserve"> </w:t>
+      </w:r>
+      <w:r>
+        <w:rPr>
+          <w:lang w:val="en-US"/>
+        </w:rPr>
+        <w:t>DESIGN</w:t>
+      </w:r>
+      <w:r>
+        <w:rPr>
+          <w:lang w:val="en-US"/>
+        </w:rPr>
         <w:t xml:space="preserve">: </w:t>
       </w:r>
-      <w:proofErr w:type="spellStart"/>
-      <w:r>
-        <w:rPr>
-          <w:lang w:val="en-US"/>
-        </w:rPr>
-        <w:t>nowinandroid</w:t>
-      </w:r>
-      <w:proofErr w:type="spellEnd"/>
-    </w:p>
-    <w:p>
-      <w:pPr>
-        <w:rPr>
-          <w:lang w:val="en-US"/>
-        </w:rPr>
-      </w:pPr>
-      <w:r>
-        <w:rPr>
-          <w:lang w:val="en-US"/>
-        </w:rPr>
-        <w:t>!!!</w:t>
-      </w:r>
+      <w:hyperlink r:id="rId27" w:history="1">
+        <w:r>
+          <w:rPr>
+            <w:rStyle w:val="a3"/>
+            <w:lang w:val="en-US"/>
+          </w:rPr>
+          <w:t>https://www.figma.com/design/BwnwF9SasanDXGpfKb6Ksu/Rick-and-Morty-(Community)?node-id=135-10917&amp;node-type=canvas&amp;t=rYWWWs7ei5pr0ucW-0</w:t>
+        </w:r>
+      </w:hyperlink>
       <w:r>
         <w:rPr>
           <w:lang w:val="en-US"/>
         </w:rPr>
         <w:t xml:space="preserve"> </w:t>
       </w:r>
-      <w:r>
-        <w:rPr>
-          <w:lang w:val="en-US"/>
-        </w:rPr>
-        <w:t>DESIGN</w:t>
-      </w:r>
-      <w:r>
-        <w:rPr>
-          <w:lang w:val="en-US"/>
-        </w:rPr>
-        <w:t xml:space="preserve">: </w:t>
-      </w:r>
-      <w:hyperlink r:id="rId27" w:history="1">
-        <w:r>
-          <w:rPr>
-            <w:rStyle w:val="a3"/>
-            <w:lang w:val="en-US"/>
-          </w:rPr>
-          <w:t>https://www.figma.com/design/BwnwF9SasanDXGpfKb6Ksu/Rick-and-Morty-(Community)?node-id=135-10917&amp;node-type=canvas&amp;t=rYWWWs7ei5pr0ucW-0</w:t>
-        </w:r>
-      </w:hyperlink>
-      <w:r>
-        <w:rPr>
-          <w:lang w:val="en-US"/>
-        </w:rPr>
-        <w:t xml:space="preserve"> </w:t>
-      </w:r>
+    </w:p>
+    <w:p>
+      <w:pPr>
+        <w:rPr>
+          <w:lang w:val="en-US"/>
+        </w:rPr>
+      </w:pPr>
+      <w:hyperlink r:id="rId28" w:history="1">
+        <w:r>
+          <w:rPr>
+            <w:rStyle w:val="a3"/>
+            <w:lang w:val="en-US"/>
+          </w:rPr>
+          <w:t>https://stackoverflow.com/questions/75606566/how-to-handle-bottom-navigation-button-click-2-nd-time-at-inner-screen-using-com</w:t>
+        </w:r>
+      </w:hyperlink>
+      <w:r>
+        <w:rPr>
+          <w:lang w:val="en-US"/>
+        </w:rPr>
+        <w:t xml:space="preserve"> - CurrentTabClickHandler</w:t>
+      </w:r>
+      <w:bookmarkStart w:id="0" w:name="_GoBack"/>
+      <w:bookmarkEnd w:id="0"/>
     </w:p>
     <w:p>
       <w:pPr>
@@ -1045,7 +949,7 @@
           <w:lang w:val="en-US"/>
         </w:rPr>
       </w:pPr>
-      <w:hyperlink r:id="rId28" w:history="1">
+      <w:hyperlink r:id="rId29" w:history="1">
         <w:r>
           <w:rPr>
             <w:rStyle w:val="a3"/>
@@ -1061,7 +965,7 @@
           <w:lang w:val="en-US"/>
         </w:rPr>
       </w:pPr>
-      <w:hyperlink r:id="rId29" w:history="1">
+      <w:hyperlink r:id="rId30" w:history="1">
         <w:r>
           <w:rPr>
             <w:rStyle w:val="a3"/>
@@ -1077,7 +981,7 @@
           <w:lang w:val="en-US"/>
         </w:rPr>
       </w:pPr>
-      <w:hyperlink r:id="rId30" w:history="1">
+      <w:hyperlink r:id="rId31" w:history="1">
         <w:r>
           <w:rPr>
             <w:rStyle w:val="a3"/>
@@ -1099,7 +1003,7 @@
           <w:lang w:val="en-US"/>
         </w:rPr>
       </w:pPr>
-      <w:hyperlink r:id="rId31" w:history="1">
+      <w:hyperlink r:id="rId32" w:history="1">
         <w:r>
           <w:rPr>
             <w:rStyle w:val="a3"/>
@@ -1112,21 +1016,7 @@
         <w:rPr>
           <w:lang w:val="en-US"/>
         </w:rPr>
-        <w:t xml:space="preserve"> - For use </w:t>
-      </w:r>
-      <w:proofErr w:type="spellStart"/>
-      <w:r>
-        <w:rPr>
-          <w:lang w:val="en-US"/>
-        </w:rPr>
-        <w:t>ShimmerEffect</w:t>
-      </w:r>
-      <w:proofErr w:type="spellEnd"/>
-      <w:r>
-        <w:rPr>
-          <w:lang w:val="en-US"/>
-        </w:rPr>
-        <w:t xml:space="preserve">. </w:t>
+        <w:t xml:space="preserve"> - For use ShimmerEffect. </w:t>
       </w:r>
       <w:r>
         <w:rPr>
@@ -1168,35 +1058,7 @@
         <w:rPr>
           <w:lang w:val="en-US"/>
         </w:rPr>
-        <w:t xml:space="preserve">define </w:t>
-      </w:r>
-      <w:proofErr w:type="spellStart"/>
-      <w:r>
-        <w:rPr>
-          <w:lang w:val="en-US"/>
-        </w:rPr>
-        <w:t>InfiniteTransition</w:t>
-      </w:r>
-      <w:proofErr w:type="spellEnd"/>
-      <w:r>
-        <w:rPr>
-          <w:lang w:val="en-US"/>
-        </w:rPr>
-        <w:t xml:space="preserve">. That allows to synchronize shimmer or fade animation, </w:t>
-      </w:r>
-      <w:proofErr w:type="spellStart"/>
-      <w:r>
-        <w:rPr>
-          <w:lang w:val="en-US"/>
-        </w:rPr>
-        <w:t>f.e</w:t>
-      </w:r>
-      <w:proofErr w:type="spellEnd"/>
-      <w:r>
-        <w:rPr>
-          <w:lang w:val="en-US"/>
-        </w:rPr>
-        <w:t>. in lazy items.</w:t>
+        <w:t>define InfiniteTransition. That allows to synchronize shimmer or fade animation, f.e. in lazy items.</w:t>
       </w:r>
       <w:r>
         <w:rPr>
@@ -1204,7 +1066,7 @@
         </w:rPr>
         <w:t xml:space="preserve"> I used this source - </w:t>
       </w:r>
-      <w:hyperlink r:id="rId32" w:history="1">
+      <w:hyperlink r:id="rId33" w:history="1">
         <w:r>
           <w:rPr>
             <w:rStyle w:val="a3"/>
@@ -1226,7 +1088,7 @@
           <w:lang w:val="en-US"/>
         </w:rPr>
       </w:pPr>
-      <w:hyperlink r:id="rId33" w:history="1">
+      <w:hyperlink r:id="rId34" w:history="1">
         <w:r>
           <w:rPr>
             <w:rStyle w:val="a3"/>
@@ -1239,35 +1101,13 @@
         <w:rPr>
           <w:lang w:val="en-US"/>
         </w:rPr>
-        <w:t xml:space="preserve"> - collapsing </w:t>
-      </w:r>
-      <w:proofErr w:type="spellStart"/>
-      <w:r>
-        <w:rPr>
-          <w:lang w:val="en-US"/>
-        </w:rPr>
-        <w:t>appbar</w:t>
-      </w:r>
-      <w:proofErr w:type="spellEnd"/>
-      <w:r>
-        <w:rPr>
-          <w:lang w:val="en-US"/>
-        </w:rPr>
-        <w:t xml:space="preserve"> during scroll.</w:t>
-      </w:r>
-      <w:r>
-        <w:rPr>
-          <w:lang w:val="en-US"/>
-        </w:rPr>
-        <w:t xml:space="preserve"> – interesting, </w:t>
-      </w:r>
-      <w:bookmarkStart w:id="0" w:name="_GoBack"/>
-      <w:bookmarkEnd w:id="0"/>
-      <w:r>
-        <w:rPr>
-          <w:lang w:val="en-US"/>
-        </w:rPr>
-        <w:t>but don’t use because of some bugs</w:t>
+        <w:t xml:space="preserve"> - collapsing appbar during scroll.</w:t>
+      </w:r>
+      <w:r>
+        <w:rPr>
+          <w:lang w:val="en-US"/>
+        </w:rPr>
+        <w:t xml:space="preserve"> – interesting, but don’t use because of some bugs</w:t>
       </w:r>
       <w:r>
         <w:rPr>
@@ -1283,7 +1123,7 @@
         </w:rPr>
         <w:t xml:space="preserve">: </w:t>
       </w:r>
-      <w:hyperlink r:id="rId34" w:history="1">
+      <w:hyperlink r:id="rId35" w:history="1">
         <w:r>
           <w:rPr>
             <w:rStyle w:val="a3"/>
@@ -1298,76 +1138,26 @@
         </w:rPr>
         <w:t xml:space="preserve"> - </w:t>
       </w:r>
-      <w:proofErr w:type="spellStart"/>
-      <w:r>
-        <w:rPr>
-          <w:lang w:val="en-US"/>
-        </w:rPr>
-        <w:t>FlexibleTopBar</w:t>
-      </w:r>
-      <w:proofErr w:type="spellEnd"/>
-      <w:r>
-        <w:rPr>
-          <w:lang w:val="en-US"/>
-        </w:rPr>
-        <w:t xml:space="preserve"> uses the same scroll behaviors as Material3 top bars, but it doesn't have a layout of its own. It is simply a container in which you can put whatever you want</w:t>
-      </w:r>
-    </w:p>
-    <w:p>
-      <w:pPr>
-        <w:rPr>
-          <w:lang w:val="en-US"/>
-        </w:rPr>
-      </w:pPr>
-      <w:r>
-        <w:rPr>
-          <w:lang w:val="en-US"/>
-        </w:rPr>
-        <w:t xml:space="preserve">Google sample project </w:t>
-      </w:r>
-      <w:proofErr w:type="spellStart"/>
-      <w:r>
-        <w:rPr>
-          <w:lang w:val="en-US"/>
-        </w:rPr>
-        <w:t>Jetsnack</w:t>
-      </w:r>
-      <w:proofErr w:type="spellEnd"/>
-      <w:r>
-        <w:rPr>
-          <w:lang w:val="en-US"/>
-        </w:rPr>
-        <w:t xml:space="preserve">. </w:t>
-      </w:r>
-      <w:proofErr w:type="spellStart"/>
-      <w:r>
-        <w:rPr>
-          <w:lang w:val="en-US"/>
-        </w:rPr>
-        <w:t>SharedBound</w:t>
-      </w:r>
-      <w:proofErr w:type="spellEnd"/>
-      <w:r>
-        <w:rPr>
-          <w:lang w:val="en-US"/>
-        </w:rPr>
-        <w:t xml:space="preserve">() vs </w:t>
-      </w:r>
-      <w:proofErr w:type="spellStart"/>
-      <w:r>
-        <w:rPr>
-          <w:lang w:val="en-US"/>
-        </w:rPr>
-        <w:t>sharedElement</w:t>
-      </w:r>
-      <w:proofErr w:type="spellEnd"/>
-      <w:r>
-        <w:rPr>
-          <w:lang w:val="en-US"/>
-        </w:rPr>
-        <w:t xml:space="preserve">():  </w:t>
-      </w:r>
-      <w:hyperlink r:id="rId35" w:history="1">
+      <w:r>
+        <w:rPr>
+          <w:lang w:val="en-US"/>
+        </w:rPr>
+        <w:t>FlexibleTopBar uses the same scroll behaviors as Material3 top bars, but it doesn't have a layout of its own. It is simply a container in which you can put whatever you want</w:t>
+      </w:r>
+    </w:p>
+    <w:p>
+      <w:pPr>
+        <w:rPr>
+          <w:lang w:val="en-US"/>
+        </w:rPr>
+      </w:pPr>
+      <w:r>
+        <w:rPr>
+          <w:lang w:val="en-US"/>
+        </w:rPr>
+        <w:t xml:space="preserve">Google sample project Jetsnack. SharedBound() vs sharedElement():  </w:t>
+      </w:r>
+      <w:hyperlink r:id="rId36" w:history="1">
         <w:r>
           <w:rPr>
             <w:rStyle w:val="a3"/>
@@ -1391,64 +1181,16 @@
           <w:shd w:val="clear" w:color="auto" w:fill="FFFFFF"/>
           <w:lang w:val="en-US"/>
         </w:rPr>
-        <w:t xml:space="preserve">It depends, if you have an Async image like this in this case, you'd want to use shared bounds as you may be loading up a higher resolution image. If you are using a standard image that you </w:t>
-      </w:r>
-      <w:proofErr w:type="spellStart"/>
-      <w:r>
-        <w:rPr>
-          <w:rFonts w:ascii="Segoe UI" w:hAnsi="Segoe UI" w:cs="Segoe UI"/>
-          <w:color w:val="1F2328"/>
-          <w:sz w:val="21"/>
-          <w:szCs w:val="21"/>
-          <w:shd w:val="clear" w:color="auto" w:fill="FFFFFF"/>
-          <w:lang w:val="en-US"/>
-        </w:rPr>
-        <w:t>dont</w:t>
-      </w:r>
-      <w:proofErr w:type="spellEnd"/>
-      <w:r>
-        <w:rPr>
-          <w:rFonts w:ascii="Segoe UI" w:hAnsi="Segoe UI" w:cs="Segoe UI"/>
-          <w:color w:val="1F2328"/>
-          <w:sz w:val="21"/>
-          <w:szCs w:val="21"/>
-          <w:shd w:val="clear" w:color="auto" w:fill="FFFFFF"/>
-          <w:lang w:val="en-US"/>
-        </w:rPr>
-        <w:t xml:space="preserve"> expect to be different, then yes you can use </w:t>
-      </w:r>
-      <w:proofErr w:type="spellStart"/>
-      <w:r>
-        <w:rPr>
-          <w:rFonts w:ascii="Segoe UI" w:hAnsi="Segoe UI" w:cs="Segoe UI"/>
-          <w:color w:val="1F2328"/>
-          <w:sz w:val="21"/>
-          <w:szCs w:val="21"/>
-          <w:shd w:val="clear" w:color="auto" w:fill="FFFFFF"/>
-          <w:lang w:val="en-US"/>
-        </w:rPr>
-        <w:t>sharedElement</w:t>
-      </w:r>
-      <w:proofErr w:type="spellEnd"/>
-      <w:r>
-        <w:rPr>
-          <w:rFonts w:ascii="Segoe UI" w:hAnsi="Segoe UI" w:cs="Segoe UI"/>
-          <w:color w:val="1F2328"/>
-          <w:sz w:val="21"/>
-          <w:szCs w:val="21"/>
-          <w:shd w:val="clear" w:color="auto" w:fill="FFFFFF"/>
-          <w:lang w:val="en-US"/>
-        </w:rPr>
-        <w:t xml:space="preserve"> :)</w:t>
-      </w:r>
-    </w:p>
-    <w:p>
-      <w:pPr>
-        <w:rPr>
-          <w:lang w:val="en-US"/>
-        </w:rPr>
-      </w:pPr>
-      <w:hyperlink r:id="rId36" w:anchor="shared-bounds" w:history="1">
+        <w:t>It depends, if you have an Async image like this in this case, you'd want to use shared bounds as you may be loading up a higher resolution image. If you are using a standard image that you dont expect to be different, then yes you can use sharedElement :)</w:t>
+      </w:r>
+    </w:p>
+    <w:p>
+      <w:pPr>
+        <w:rPr>
+          <w:lang w:val="en-US"/>
+        </w:rPr>
+      </w:pPr>
+      <w:hyperlink r:id="rId37" w:anchor="shared-bounds" w:history="1">
         <w:r>
           <w:rPr>
             <w:rStyle w:val="a3"/>
@@ -1470,21 +1212,13 @@
           <w:lang w:val="en-US"/>
         </w:rPr>
       </w:pPr>
-      <w:proofErr w:type="spellStart"/>
-      <w:r>
-        <w:rPr>
-          <w:lang w:val="en-US"/>
-        </w:rPr>
-        <w:t>Modifier.skipToLookaheadSize</w:t>
-      </w:r>
-      <w:proofErr w:type="spellEnd"/>
-      <w:r>
-        <w:rPr>
-          <w:lang w:val="en-US"/>
-        </w:rPr>
-        <w:t xml:space="preserve">() can be used for animation of big texts, as it said here </w:t>
-      </w:r>
-      <w:hyperlink r:id="rId37" w:history="1">
+      <w:r>
+        <w:rPr>
+          <w:lang w:val="en-US"/>
+        </w:rPr>
+        <w:t xml:space="preserve">Modifier.skipToLookaheadSize() can be used for animation of big texts, as it said here </w:t>
+      </w:r>
+      <w:hyperlink r:id="rId38" w:history="1">
         <w:r>
           <w:rPr>
             <w:rStyle w:val="a3"/>
@@ -1503,21 +1237,7 @@
         <w:rPr>
           <w:lang w:val="en-US"/>
         </w:rPr>
-        <w:t xml:space="preserve">: "The </w:t>
-      </w:r>
-      <w:proofErr w:type="spellStart"/>
-      <w:r>
-        <w:rPr>
-          <w:lang w:val="en-US"/>
-        </w:rPr>
-        <w:t>skipToLookaheadSize</w:t>
-      </w:r>
-      <w:proofErr w:type="spellEnd"/>
-      <w:r>
-        <w:rPr>
-          <w:lang w:val="en-US"/>
-        </w:rPr>
-        <w:t>() modifier instructs the animation framework to measure the animated child at its final size and to layout the child at that size."</w:t>
+        <w:t>: "The skipToLookaheadSize() modifier instructs the animation framework to measure the animated child at its final size and to layout the child at that size."</w:t>
       </w:r>
     </w:p>
     <w:sectPr>

</xml_diff>